<commit_message>
Small styling changes in report, Spacing changes in code
</commit_message>
<xml_diff>
--- a/docs/FinalReport.docx
+++ b/docs/FinalReport.docx
@@ -1,6 +1,6 @@
 
 <file path=word/document.xml><?xml version="1.0" encoding="utf-8"?>
-<w:document xmlns:wpc="http://schemas.microsoft.com/office/word/2010/wordprocessingCanvas" xmlns:mc="http://schemas.openxmlformats.org/markup-compatibility/2006" xmlns:o="urn:schemas-microsoft-com:office:office" xmlns:r="http://schemas.openxmlformats.org/officeDocument/2006/relationships" xmlns:m="http://schemas.openxmlformats.org/officeDocument/2006/math" xmlns:v="urn:schemas-microsoft-com:vml" xmlns:wp14="http://schemas.microsoft.com/office/word/2010/wordprocessingDrawing" xmlns:wp="http://schemas.openxmlformats.org/drawingml/2006/wordprocessingDrawing" xmlns:w10="urn:schemas-microsoft-com:office:word" xmlns:w="http://schemas.openxmlformats.org/wordprocessingml/2006/main" xmlns:w14="http://schemas.microsoft.com/office/word/2010/wordml" xmlns:w15="http://schemas.microsoft.com/office/word/2012/wordml" xmlns:wpg="http://schemas.microsoft.com/office/word/2010/wordprocessingGroup" xmlns:wpi="http://schemas.microsoft.com/office/word/2010/wordprocessingInk" xmlns:wne="http://schemas.microsoft.com/office/word/2006/wordml" xmlns:wps="http://schemas.microsoft.com/office/word/2010/wordprocessingShape" mc:Ignorable="w14 w15 wp14">
+<w:document xmlns:wpc="http://schemas.microsoft.com/office/word/2010/wordprocessingCanvas" xmlns:mc="http://schemas.openxmlformats.org/markup-compatibility/2006" xmlns:o="urn:schemas-microsoft-com:office:office" xmlns:r="http://schemas.openxmlformats.org/officeDocument/2006/relationships" xmlns:m="http://schemas.openxmlformats.org/officeDocument/2006/math" xmlns:v="urn:schemas-microsoft-com:vml" xmlns:wp14="http://schemas.microsoft.com/office/word/2010/wordprocessingDrawing" xmlns:wp="http://schemas.openxmlformats.org/drawingml/2006/wordprocessingDrawing" xmlns:w10="urn:schemas-microsoft-com:office:word" xmlns:w="http://schemas.openxmlformats.org/wordprocessingml/2006/main" xmlns:w14="http://schemas.microsoft.com/office/word/2010/wordml" xmlns:wpg="http://schemas.microsoft.com/office/word/2010/wordprocessingGroup" xmlns:wpi="http://schemas.microsoft.com/office/word/2010/wordprocessingInk" xmlns:wne="http://schemas.microsoft.com/office/word/2006/wordml" xmlns:wps="http://schemas.microsoft.com/office/word/2010/wordprocessingShape" mc:Ignorable="w14 wp14">
   <w:body>
     <w:p>
       <w:pPr>
@@ -394,19 +394,7 @@
             <w:sz w:val="24"/>
             <w:szCs w:val="24"/>
           </w:rPr>
-          <m:t xml:space="preserve"> </m:t>
-        </m:r>
-        <m:r>
-          <m:rPr>
-            <m:sty m:val="p"/>
-          </m:rPr>
-          <w:rPr>
-            <w:rFonts w:ascii="Cambria Math" w:eastAsia="Times New Roman" w:hAnsi="Cambria Math" w:cs="Times New Roman"/>
-            <w:color w:val="000000"/>
-            <w:sz w:val="24"/>
-            <w:szCs w:val="24"/>
-          </w:rPr>
-          <m:t>π</m:t>
+          <m:t xml:space="preserve"> π</m:t>
         </m:r>
       </m:oMath>
       <w:r>
@@ -532,39 +520,22 @@
           <w:szCs w:val="24"/>
         </w:rPr>
         <w:br/>
-        <w:t xml:space="preserve">We constructed a comprehensive library of Matrix data structures and algorithms to solve a system of equations Ax = b, generated from an input n. The library comes with Gaussian Elimination with Partial Pivoting for regular matrices, and Cholesky decomposition for Symmetric positive definite matrices. We will use these two methods to solve the system Ax=b. We generate the A matrix based on the relations of the approximations to each other and the b vector </w:t>
-      </w:r>
-      <w:r>
-        <w:rPr>
-          <w:rFonts w:ascii="Times New Roman" w:eastAsia="Times New Roman" w:hAnsi="Times New Roman" w:cs="Times New Roman"/>
-          <w:color w:val="000000"/>
-          <w:sz w:val="24"/>
-          <w:szCs w:val="24"/>
-        </w:rPr>
-        <w:lastRenderedPageBreak/>
-        <w:t>based on the boundary values.  Solving Ax=b gives us the x vector, which is composed of our approximations.  The dimensions of A, and the lengths of x and b are all dependent on N, the mesh density of our approximations inside the boundary. To analyze this result, we compare the runtime of our chosen algorithm, measure the deviation of the approximation from the analytical solution values at the same coordinate, and observe how both of these metrics are affected by N.  </w:t>
-      </w:r>
-    </w:p>
-    <w:p>
-      <w:pPr>
-        <w:spacing w:after="0" w:line="240" w:lineRule="auto"/>
-        <w:rPr>
-          <w:rFonts w:ascii="Times New Roman" w:eastAsia="Times New Roman" w:hAnsi="Times New Roman" w:cs="Times New Roman"/>
-          <w:sz w:val="24"/>
-          <w:szCs w:val="24"/>
-        </w:rPr>
-      </w:pPr>
-    </w:p>
-    <w:p>
-      <w:pPr>
-        <w:spacing w:after="0" w:line="240" w:lineRule="auto"/>
-        <w:rPr>
-          <w:rFonts w:ascii="Times New Roman" w:eastAsia="Times New Roman" w:hAnsi="Times New Roman" w:cs="Times New Roman"/>
-          <w:sz w:val="24"/>
-          <w:szCs w:val="24"/>
-        </w:rPr>
-      </w:pPr>
-      <w:r>
+        <w:t>We constructed a comprehensive library of Matrix data structures and algorithms to solve a system of equations Ax = b, generated from an input n. The library comes with Gaussian Elimination with Partial Pivoting for regular matrices, and Cholesky decomposition for Symmetric positive definite matrices. We will use these two methods to solve the system Ax=b. We generate the A matrix based on the relations of the approximations to each other and the b vector based on the boundary values.  Solving Ax=b gives us the x vector, which is composed of our approximations.  The dimensions of A, and the lengths of x and b are all dependent on N, the mesh density of our approximations inside the boundary. To analyze this result, we compare the runtime of our chosen algorithm, measure the deviation of the approximation from the analytical solution values at the same coordinate, and observe how both of these metrics are affected by N.  </w:t>
+      </w:r>
+    </w:p>
+    <w:p>
+      <w:pPr>
+        <w:spacing w:after="0" w:line="240" w:lineRule="auto"/>
+        <w:rPr>
+          <w:rFonts w:ascii="Times New Roman" w:eastAsia="Times New Roman" w:hAnsi="Times New Roman" w:cs="Times New Roman"/>
+          <w:sz w:val="24"/>
+          <w:szCs w:val="24"/>
+        </w:rPr>
+      </w:pPr>
+    </w:p>
+    <w:p>
+      <w:pPr>
+        <w:spacing w:after="0" w:line="240" w:lineRule="auto"/>
         <w:rPr>
           <w:rFonts w:ascii="Times New Roman" w:eastAsia="Times New Roman" w:hAnsi="Times New Roman" w:cs="Times New Roman"/>
           <w:b/>
@@ -573,6 +544,16 @@
           <w:sz w:val="24"/>
           <w:szCs w:val="24"/>
         </w:rPr>
+      </w:pPr>
+      <w:r>
+        <w:rPr>
+          <w:rFonts w:ascii="Times New Roman" w:eastAsia="Times New Roman" w:hAnsi="Times New Roman" w:cs="Times New Roman"/>
+          <w:b/>
+          <w:bCs/>
+          <w:color w:val="000000"/>
+          <w:sz w:val="24"/>
+          <w:szCs w:val="24"/>
+        </w:rPr>
         <w:t>Project Design</w:t>
       </w:r>
     </w:p>
@@ -585,6 +566,16 @@
           <w:szCs w:val="24"/>
         </w:rPr>
       </w:pPr>
+    </w:p>
+    <w:p>
+      <w:pPr>
+        <w:spacing w:after="0" w:line="240" w:lineRule="auto"/>
+        <w:rPr>
+          <w:rFonts w:ascii="Times New Roman" w:eastAsia="Times New Roman" w:hAnsi="Times New Roman" w:cs="Times New Roman"/>
+          <w:sz w:val="24"/>
+          <w:szCs w:val="24"/>
+        </w:rPr>
+      </w:pPr>
       <w:r>
         <w:rPr>
           <w:rFonts w:ascii="Times New Roman" w:eastAsia="Times New Roman" w:hAnsi="Times New Roman" w:cs="Times New Roman"/>
@@ -621,17 +612,8 @@
           <w:sz w:val="24"/>
           <w:szCs w:val="24"/>
         </w:rPr>
-        <w:t xml:space="preserve">We represent our solver methods with three functors - Substitution Solver, Gaussian Solver, and Cholesky Solver. Substitution Solver is for the UpperTriMatrix and LowerTriMatrix classes, and they implement backward and forward substitution. CholeskySolver solves </w:t>
-      </w:r>
-      <w:r>
-        <w:rPr>
-          <w:rFonts w:ascii="Times New Roman" w:eastAsia="Times New Roman" w:hAnsi="Times New Roman" w:cs="Times New Roman"/>
-          <w:color w:val="000000"/>
-          <w:sz w:val="24"/>
-          <w:szCs w:val="24"/>
-        </w:rPr>
         <w:lastRenderedPageBreak/>
-        <w:t>a SymmMatrix object with Cholesky Decomposition, and GaussianSolver does the same to a FullMatrix with Gaussian Elimination. These all inherit from the interface base SolverBase, which overloads the ( ) operator and takes in a MatrixBase&lt;MT, DT&gt;&amp; and a Vector&lt;DT&gt;. For all solvers, the matrix represents A and the vector represents b for the Ax = b problem.</w:t>
+        <w:t>We represent our solver methods with three functors - Substitution Solver, Gaussian Solver, and Cholesky Solver. Substitution Solver is for the UpperTriMatrix and LowerTriMatrix classes, and they implement backward and forward substitution. CholeskySolver solves a SymmMatrix object with Cholesky Decomposition, and GaussianSolver does the same to a FullMatrix with Gaussian Elimination. These all inherit from the interface base SolverBase, which overloads the ( ) operator and takes in a MatrixBase&lt;MT, DT&gt;&amp; and a Vector&lt;DT&gt;. For all solvers, the matrix represents A and the vector represents b for the Ax = b problem.</w:t>
       </w:r>
     </w:p>
     <w:p>
@@ -769,17 +751,7 @@
           <w:sz w:val="24"/>
           <w:szCs w:val="24"/>
         </w:rPr>
-        <w:t xml:space="preserve">The Dirichlet problem shows how an approximation of a function can be made from within a constructed boundary of known values.  Using the Centered Difference Formula, we assume that each point within the boundary is the average value of the four cardinal points surrounding it.  This gives us the basis for constructing the A matrix, which shows the relation of each approximation within the boundary to any other approximation within the boundary.  The b vector is made up of the known values on the boundaries of our </w:t>
-      </w:r>
-      <w:r>
-        <w:rPr>
-          <w:rFonts w:ascii="Times New Roman" w:eastAsia="Times New Roman" w:hAnsi="Times New Roman" w:cs="Times New Roman"/>
-          <w:color w:val="000000"/>
-          <w:sz w:val="24"/>
-          <w:szCs w:val="24"/>
-        </w:rPr>
-        <w:lastRenderedPageBreak/>
-        <w:t>function.  We are solving to find the values in the x vector, which will be our final approximations.  We combine all of this knowledge into the equation Ax=b.  This means that when combining (through matrix multiplication) the interrelation of the approximations with the values of those approximations, the boundary values are all that remain.   </w:t>
+        <w:t>The Dirichlet problem shows how an approximation of a function can be made from within a constructed boundary of known values.  Using the Centered Difference Formula, we assume that each point within the boundary is the average value of the four cardinal points surrounding it.  This gives us the basis for constructing the A matrix, which shows the relation of each approximation within the boundary to any other approximation within the boundary.  The b vector is made up of the known values on the boundaries of our function.  We are solving to find the values in the x vector, which will be our final approximations.  We combine all of this knowledge into the equation Ax=b.  This means that when combining (through matrix multiplication) the interrelation of the approximations with the values of those approximations, the boundary values are all that remain.   </w:t>
       </w:r>
     </w:p>
     <w:p>
@@ -1284,88 +1256,12 @@
         <w:spacing w:after="0" w:line="240" w:lineRule="auto"/>
         <w:rPr>
           <w:rFonts w:ascii="Times New Roman" w:eastAsia="Times New Roman" w:hAnsi="Times New Roman" w:cs="Times New Roman"/>
-          <w:sz w:val="24"/>
-          <w:szCs w:val="24"/>
-        </w:rPr>
-      </w:pPr>
-      <w:r>
-        <w:rPr>
-          <w:rFonts w:ascii="Times New Roman" w:eastAsia="Times New Roman" w:hAnsi="Times New Roman" w:cs="Times New Roman"/>
           <w:b/>
           <w:bCs/>
           <w:color w:val="000000"/>
           <w:sz w:val="24"/>
           <w:szCs w:val="24"/>
         </w:rPr>
-        <w:t>Mathematical Generation &amp; Explanation</w:t>
-      </w:r>
-    </w:p>
-    <w:p>
-      <w:pPr>
-        <w:spacing w:after="0" w:line="240" w:lineRule="auto"/>
-        <w:rPr>
-          <w:rFonts w:ascii="Times New Roman" w:eastAsia="Times New Roman" w:hAnsi="Times New Roman" w:cs="Times New Roman"/>
-          <w:sz w:val="24"/>
-          <w:szCs w:val="24"/>
-        </w:rPr>
-      </w:pPr>
-      <w:r>
-        <w:rPr>
-          <w:rFonts w:ascii="Times New Roman" w:eastAsia="Times New Roman" w:hAnsi="Times New Roman" w:cs="Times New Roman"/>
-          <w:color w:val="000000"/>
-          <w:sz w:val="24"/>
-          <w:szCs w:val="24"/>
-        </w:rPr>
-        <w:t>To obtain our approximations, we wrote functions to generate the A matrix &amp; b vector in the Ax = b problem for the given bounded Poisson equation. Our first step was to define the boundaries X_MIN, X_MAX, Y_MIN, and Y_MAX as zero for the minimums and pi for the maximums. The function poissonEdge takes in x and y parameters and returns their Poisson equation value if one of them is on a boundary. That function is called by genBpdevector to create the b vector used for solving the system. To make the vector, genBpdevector takes in n as its parameter and loops (n-1) * (n-1) times, incrementing the x and y values by delta = (max - min)/n. To get the b vector value at a certain (x, y) point, it looks for adjacent boundaries and sums up their amounts. To fill the A matrix with the function genApdeMatrix, we use three loops to set the diagonals. Since our SymmMatrix class keeps the reflective property of Symmetric matrices, these diagonals will be created for both halves of the matrix. To calculate the approximations, we call the function pdeApproximate, which is templated on DT (data type), MT (matrix type), and ST (solver type). It generates A and b, solves the system of equations depending on the passed in solver, and returns a vector of approximations.</w:t>
-      </w:r>
-    </w:p>
-    <w:p>
-      <w:pPr>
-        <w:spacing w:after="0" w:line="240" w:lineRule="auto"/>
-        <w:rPr>
-          <w:rFonts w:ascii="Times New Roman" w:eastAsia="Times New Roman" w:hAnsi="Times New Roman" w:cs="Times New Roman"/>
-          <w:sz w:val="24"/>
-          <w:szCs w:val="24"/>
-        </w:rPr>
-      </w:pPr>
-      <w:r>
-        <w:rPr>
-          <w:rFonts w:ascii="Times New Roman" w:eastAsia="Times New Roman" w:hAnsi="Times New Roman" w:cs="Times New Roman"/>
-          <w:color w:val="000000"/>
-          <w:sz w:val="24"/>
-          <w:szCs w:val="24"/>
-        </w:rPr>
-        <w:t xml:space="preserve">For the analytical answers, we only use two functions - one that contains the actual equation and one that repeatedly calculates on that equation for generated x and y values. The function poissonAnalytical takes two doubles, x and y and puts them into the formula to compute the answer at the point. Then, getErrorMatrix iterates on two nested loops to produce x and y points, the same way that genBpdevector does. However, instead of the analytical answer </w:t>
-      </w:r>
-      <w:r>
-        <w:rPr>
-          <w:rFonts w:ascii="Times New Roman" w:eastAsia="Times New Roman" w:hAnsi="Times New Roman" w:cs="Times New Roman"/>
-          <w:color w:val="000000"/>
-          <w:sz w:val="24"/>
-          <w:szCs w:val="24"/>
-        </w:rPr>
-        <w:lastRenderedPageBreak/>
-        <w:t>vector, the function subtracts corresponding analytical values from their respective approximation values and returns an error matrix. Since errors are represented as a matrix and not a vector, we must pass in the approximations as a const MatrixBase&lt;MT, DT&gt;&amp;, which is made when getErrorMatrix is called in analyzeApproximation.</w:t>
-      </w:r>
-    </w:p>
-    <w:p>
-      <w:pPr>
-        <w:spacing w:after="0" w:line="240" w:lineRule="auto"/>
-        <w:rPr>
-          <w:rFonts w:ascii="Times New Roman" w:eastAsia="Times New Roman" w:hAnsi="Times New Roman" w:cs="Times New Roman"/>
-          <w:sz w:val="24"/>
-          <w:szCs w:val="24"/>
-        </w:rPr>
-      </w:pPr>
-    </w:p>
-    <w:p>
-      <w:pPr>
-        <w:spacing w:after="0" w:line="240" w:lineRule="auto"/>
-        <w:rPr>
-          <w:rFonts w:ascii="Times New Roman" w:eastAsia="Times New Roman" w:hAnsi="Times New Roman" w:cs="Times New Roman"/>
-          <w:sz w:val="24"/>
-          <w:szCs w:val="24"/>
-        </w:rPr>
       </w:pPr>
       <w:r>
         <w:rPr>
@@ -1376,6 +1272,85 @@
           <w:sz w:val="24"/>
           <w:szCs w:val="24"/>
         </w:rPr>
+        <w:t>Mathematical Generation &amp; Explanation</w:t>
+      </w:r>
+    </w:p>
+    <w:p>
+      <w:pPr>
+        <w:spacing w:after="0" w:line="240" w:lineRule="auto"/>
+        <w:rPr>
+          <w:rFonts w:ascii="Times New Roman" w:eastAsia="Times New Roman" w:hAnsi="Times New Roman" w:cs="Times New Roman"/>
+          <w:sz w:val="24"/>
+          <w:szCs w:val="24"/>
+        </w:rPr>
+      </w:pPr>
+    </w:p>
+    <w:p>
+      <w:pPr>
+        <w:spacing w:after="0" w:line="240" w:lineRule="auto"/>
+        <w:rPr>
+          <w:rFonts w:ascii="Times New Roman" w:eastAsia="Times New Roman" w:hAnsi="Times New Roman" w:cs="Times New Roman"/>
+          <w:sz w:val="24"/>
+          <w:szCs w:val="24"/>
+        </w:rPr>
+      </w:pPr>
+      <w:r>
+        <w:rPr>
+          <w:rFonts w:ascii="Times New Roman" w:eastAsia="Times New Roman" w:hAnsi="Times New Roman" w:cs="Times New Roman"/>
+          <w:color w:val="000000"/>
+          <w:sz w:val="24"/>
+          <w:szCs w:val="24"/>
+        </w:rPr>
+        <w:t>To obtain our approximations, we wrote functions to generate the A matrix &amp; b vector in the Ax = b problem for the given bounded Poisson equation. Our first step was to define the boundaries X_MIN, X_MAX, Y_MIN, and Y_MAX as zero for the minimums and pi for the maximums. The function poissonEdge takes in x and y parameters and returns their Poisson equation value if one of them is on a boundary. That function is called by genBpdevector to create the b vector used for solving the system. To make the vector, genBpdevector takes in n as its parameter and loops (n-1) * (n-1) times, incrementing the x and y values by delta = (max - min)/n. To get the b vector value at a certain (x, y) point, it looks for adjacent boundaries and sums up their amounts. To fill the A matrix with the function genApdeMatrix, we use three loops to set the diagonals. Since our SymmMatrix class keeps the reflective property of Symmetric matrices, these diagonals will be created for both halves of the matrix. To calculate the approximations, we call the function pdeApproximate, which is templated on DT (data type), MT (matrix type), and ST (solver type). It generates A and b, solves the system of equations depending on the passed in solver, and returns a vector of approximations.</w:t>
+      </w:r>
+    </w:p>
+    <w:p>
+      <w:pPr>
+        <w:spacing w:after="0" w:line="240" w:lineRule="auto"/>
+        <w:rPr>
+          <w:rFonts w:ascii="Times New Roman" w:eastAsia="Times New Roman" w:hAnsi="Times New Roman" w:cs="Times New Roman"/>
+          <w:sz w:val="24"/>
+          <w:szCs w:val="24"/>
+        </w:rPr>
+      </w:pPr>
+      <w:r>
+        <w:rPr>
+          <w:rFonts w:ascii="Times New Roman" w:eastAsia="Times New Roman" w:hAnsi="Times New Roman" w:cs="Times New Roman"/>
+          <w:color w:val="000000"/>
+          <w:sz w:val="24"/>
+          <w:szCs w:val="24"/>
+        </w:rPr>
+        <w:t>For the analytical answers, we only use two functions - one that contains the actual equation and one that repeatedly calculates on that equation for generated x and y values. The function poissonAnalytical takes two doubles, x and y and puts them into the formula to compute the answer at the point. Then, getErrorMatrix iterates on two nested loops to produce x and y points, the same way that genBpdevector does. However, instead of the analytical answer vector, the function subtracts corresponding analytical values from their respective approximation values and returns an error matrix. Since errors are represented as a matrix and not a vector, we must pass in the approximations as a const MatrixBase&lt;MT, DT&gt;&amp;, which is made when getErrorMatrix is called in analyzeApproximation.</w:t>
+      </w:r>
+    </w:p>
+    <w:p>
+      <w:pPr>
+        <w:spacing w:after="0" w:line="240" w:lineRule="auto"/>
+        <w:rPr>
+          <w:rFonts w:ascii="Times New Roman" w:eastAsia="Times New Roman" w:hAnsi="Times New Roman" w:cs="Times New Roman"/>
+          <w:sz w:val="24"/>
+          <w:szCs w:val="24"/>
+        </w:rPr>
+      </w:pPr>
+    </w:p>
+    <w:p>
+      <w:pPr>
+        <w:spacing w:after="0" w:line="240" w:lineRule="auto"/>
+        <w:rPr>
+          <w:rFonts w:ascii="Times New Roman" w:eastAsia="Times New Roman" w:hAnsi="Times New Roman" w:cs="Times New Roman"/>
+          <w:sz w:val="24"/>
+          <w:szCs w:val="24"/>
+        </w:rPr>
+      </w:pPr>
+      <w:r>
+        <w:rPr>
+          <w:rFonts w:ascii="Times New Roman" w:eastAsia="Times New Roman" w:hAnsi="Times New Roman" w:cs="Times New Roman"/>
+          <w:b/>
+          <w:bCs/>
+          <w:color w:val="000000"/>
+          <w:sz w:val="24"/>
+          <w:szCs w:val="24"/>
+        </w:rPr>
         <w:t>Analysis of Results</w:t>
       </w:r>
     </w:p>
@@ -1464,8 +1439,6 @@
         </w:rPr>
         <w:t xml:space="preserve">ine, under similar conditions. </w:t>
       </w:r>
-      <w:bookmarkStart w:id="0" w:name="_GoBack"/>
-      <w:bookmarkEnd w:id="0"/>
     </w:p>
     <w:p>
       <w:pPr>
@@ -1476,120 +1449,12 @@
         <w:rPr>
           <w:noProof/>
         </w:rPr>
+        <w:lastRenderedPageBreak/>
         <w:drawing>
           <wp:inline distT="0" distB="0" distL="0" distR="0" wp14:anchorId="6A594051" wp14:editId="7D0552C4">
             <wp:extent cx="4498975" cy="3164205"/>
             <wp:effectExtent l="0" t="0" r="0" b="0"/>
             <wp:docPr id="13" name="Picture 13"/>
-            <wp:cNvGraphicFramePr>
-              <a:graphicFrameLocks xmlns:a="http://schemas.openxmlformats.org/drawingml/2006/main" noChangeAspect="1"/>
-            </wp:cNvGraphicFramePr>
-            <a:graphic xmlns:a="http://schemas.openxmlformats.org/drawingml/2006/main">
-              <a:graphicData uri="http://schemas.openxmlformats.org/drawingml/2006/picture">
-                <pic:pic xmlns:pic="http://schemas.openxmlformats.org/drawingml/2006/picture">
-                  <pic:nvPicPr>
-                    <pic:cNvPr id="0" name="Picture 3"/>
-                    <pic:cNvPicPr>
-                      <a:picLocks noChangeAspect="1" noChangeArrowheads="1"/>
-                    </pic:cNvPicPr>
-                  </pic:nvPicPr>
-                  <pic:blipFill>
-                    <a:blip r:embed="rId5">
-                      <a:extLst>
-                        <a:ext uri="{28A0092B-C50C-407E-A947-70E740481C1C}">
-                          <a14:useLocalDpi xmlns:a14="http://schemas.microsoft.com/office/drawing/2010/main" val="0"/>
-                        </a:ext>
-                      </a:extLst>
-                    </a:blip>
-                    <a:srcRect/>
-                    <a:stretch>
-                      <a:fillRect/>
-                    </a:stretch>
-                  </pic:blipFill>
-                  <pic:spPr bwMode="auto">
-                    <a:xfrm>
-                      <a:off x="0" y="0"/>
-                      <a:ext cx="4498975" cy="3164205"/>
-                    </a:xfrm>
-                    <a:prstGeom prst="rect">
-                      <a:avLst/>
-                    </a:prstGeom>
-                    <a:noFill/>
-                  </pic:spPr>
-                </pic:pic>
-              </a:graphicData>
-            </a:graphic>
-          </wp:inline>
-        </w:drawing>
-      </w:r>
-    </w:p>
-    <w:p>
-      <w:pPr>
-        <w:pStyle w:val="Caption"/>
-        <w:jc w:val="center"/>
-        <w:rPr>
-          <w:color w:val="000000"/>
-          <w:sz w:val="20"/>
-          <w:szCs w:val="20"/>
-        </w:rPr>
-      </w:pPr>
-      <w:r>
-        <w:t xml:space="preserve">Figure </w:t>
-      </w:r>
-      <w:r>
-        <w:fldChar w:fldCharType="begin"/>
-      </w:r>
-      <w:r>
-        <w:instrText xml:space="preserve"> SEQ Figure \* ARABIC </w:instrText>
-      </w:r>
-      <w:r>
-        <w:fldChar w:fldCharType="separate"/>
-      </w:r>
-      <w:r>
-        <w:rPr>
-          <w:noProof/>
-        </w:rPr>
-        <w:t>1</w:t>
-      </w:r>
-      <w:r>
-        <w:fldChar w:fldCharType="end"/>
-      </w:r>
-      <w:r>
-        <w:t xml:space="preserve">: </w:t>
-      </w:r>
-      <w:r>
-        <w:rPr>
-          <w:color w:val="000000"/>
-          <w:sz w:val="20"/>
-          <w:szCs w:val="20"/>
-        </w:rPr>
-        <w:t>Algorithm Runtime Comparison</w:t>
-      </w:r>
-    </w:p>
-    <w:p>
-      <w:pPr>
-        <w:spacing w:after="0" w:line="240" w:lineRule="auto"/>
-        <w:jc w:val="center"/>
-        <w:rPr>
-          <w:rFonts w:ascii="Times New Roman" w:eastAsia="Times New Roman" w:hAnsi="Times New Roman" w:cs="Times New Roman"/>
-          <w:color w:val="000000"/>
-          <w:sz w:val="24"/>
-          <w:szCs w:val="24"/>
-        </w:rPr>
-      </w:pPr>
-      <w:r>
-        <w:rPr>
-          <w:rFonts w:ascii="Times New Roman" w:eastAsia="Times New Roman" w:hAnsi="Times New Roman" w:cs="Times New Roman"/>
-          <w:noProof/>
-          <w:color w:val="000000"/>
-          <w:sz w:val="24"/>
-          <w:szCs w:val="24"/>
-        </w:rPr>
-        <w:drawing>
-          <wp:inline distT="0" distB="0" distL="0" distR="0" wp14:anchorId="19A09EE3">
-            <wp:extent cx="4547870" cy="3091180"/>
-            <wp:effectExtent l="0" t="0" r="5080" b="0"/>
-            <wp:docPr id="25" name="Picture 25"/>
             <wp:cNvGraphicFramePr>
               <a:graphicFrameLocks xmlns:a="http://schemas.openxmlformats.org/drawingml/2006/main" noChangeAspect="1"/>
             </wp:cNvGraphicFramePr>
@@ -1618,6 +1483,105 @@
                   <pic:spPr bwMode="auto">
                     <a:xfrm>
                       <a:off x="0" y="0"/>
+                      <a:ext cx="4498975" cy="3164205"/>
+                    </a:xfrm>
+                    <a:prstGeom prst="rect">
+                      <a:avLst/>
+                    </a:prstGeom>
+                    <a:noFill/>
+                  </pic:spPr>
+                </pic:pic>
+              </a:graphicData>
+            </a:graphic>
+          </wp:inline>
+        </w:drawing>
+      </w:r>
+    </w:p>
+    <w:p>
+      <w:pPr>
+        <w:pStyle w:val="Caption"/>
+        <w:jc w:val="center"/>
+        <w:rPr>
+          <w:color w:val="000000"/>
+          <w:sz w:val="20"/>
+          <w:szCs w:val="20"/>
+        </w:rPr>
+      </w:pPr>
+      <w:r>
+        <w:t xml:space="preserve">Figure </w:t>
+      </w:r>
+      <w:fldSimple w:instr=" SEQ Figure \* ARABIC ">
+        <w:r>
+          <w:rPr>
+            <w:noProof/>
+          </w:rPr>
+          <w:t>1</w:t>
+        </w:r>
+      </w:fldSimple>
+      <w:r>
+        <w:t xml:space="preserve">: </w:t>
+      </w:r>
+      <w:r>
+        <w:rPr>
+          <w:color w:val="000000"/>
+          <w:sz w:val="20"/>
+          <w:szCs w:val="20"/>
+        </w:rPr>
+        <w:t>Algorithm Runtime Comparison</w:t>
+      </w:r>
+    </w:p>
+    <w:p>
+      <w:pPr>
+        <w:spacing w:after="0" w:line="240" w:lineRule="auto"/>
+        <w:jc w:val="center"/>
+        <w:rPr>
+          <w:rFonts w:ascii="Times New Roman" w:eastAsia="Times New Roman" w:hAnsi="Times New Roman" w:cs="Times New Roman"/>
+          <w:color w:val="000000"/>
+          <w:sz w:val="24"/>
+          <w:szCs w:val="24"/>
+        </w:rPr>
+      </w:pPr>
+      <w:r>
+        <w:rPr>
+          <w:rFonts w:ascii="Times New Roman" w:eastAsia="Times New Roman" w:hAnsi="Times New Roman" w:cs="Times New Roman"/>
+          <w:noProof/>
+          <w:color w:val="000000"/>
+          <w:sz w:val="24"/>
+          <w:szCs w:val="24"/>
+        </w:rPr>
+        <w:drawing>
+          <wp:inline distT="0" distB="0" distL="0" distR="0" wp14:anchorId="19A09EE3">
+            <wp:extent cx="4547870" cy="3091180"/>
+            <wp:effectExtent l="0" t="0" r="5080" b="0"/>
+            <wp:docPr id="25" name="Picture 25"/>
+            <wp:cNvGraphicFramePr>
+              <a:graphicFrameLocks xmlns:a="http://schemas.openxmlformats.org/drawingml/2006/main" noChangeAspect="1"/>
+            </wp:cNvGraphicFramePr>
+            <a:graphic xmlns:a="http://schemas.openxmlformats.org/drawingml/2006/main">
+              <a:graphicData uri="http://schemas.openxmlformats.org/drawingml/2006/picture">
+                <pic:pic xmlns:pic="http://schemas.openxmlformats.org/drawingml/2006/picture">
+                  <pic:nvPicPr>
+                    <pic:cNvPr id="0" name="Picture 3"/>
+                    <pic:cNvPicPr>
+                      <a:picLocks noChangeAspect="1" noChangeArrowheads="1"/>
+                    </pic:cNvPicPr>
+                  </pic:nvPicPr>
+                  <pic:blipFill>
+                    <a:blip r:embed="rId7">
+                      <a:extLst>
+                        <a:ext uri="{28A0092B-C50C-407E-A947-70E740481C1C}">
+                          <a14:useLocalDpi xmlns:a14="http://schemas.microsoft.com/office/drawing/2010/main" val="0"/>
+                        </a:ext>
+                      </a:extLst>
+                    </a:blip>
+                    <a:srcRect/>
+                    <a:stretch>
+                      <a:fillRect/>
+                    </a:stretch>
+                  </pic:blipFill>
+                  <pic:spPr bwMode="auto">
+                    <a:xfrm>
+                      <a:off x="0" y="0"/>
                       <a:ext cx="4547870" cy="3091180"/>
                     </a:xfrm>
                     <a:prstGeom prst="rect">
@@ -1790,6 +1754,7 @@
           <w:sz w:val="24"/>
           <w:szCs w:val="24"/>
         </w:rPr>
+        <w:lastRenderedPageBreak/>
         <w:t>These differences are consistent with the algorithm runtimes. Gaussian elimination and Cholesky Decomposition both take O(n</w:t>
       </w:r>
       <w:r>
@@ -1828,17 +1793,7 @@
           <w:sz w:val="24"/>
           <w:szCs w:val="24"/>
         </w:rPr>
-        <w:t xml:space="preserve"> flops, and forward </w:t>
-      </w:r>
-      <w:r>
-        <w:rPr>
-          <w:rFonts w:ascii="Times New Roman" w:eastAsia="Times New Roman" w:hAnsi="Times New Roman" w:cs="Times New Roman"/>
-          <w:color w:val="000000"/>
-          <w:sz w:val="24"/>
-          <w:szCs w:val="24"/>
-        </w:rPr>
-        <w:lastRenderedPageBreak/>
-        <w:t>and back substitution are both O(n</w:t>
+        <w:t xml:space="preserve"> flops, and forward and back substitution are both O(n</w:t>
       </w:r>
       <w:r>
         <w:rPr>
@@ -2487,17 +2442,7 @@
           <w:sz w:val="24"/>
           <w:szCs w:val="24"/>
         </w:rPr>
-        <w:t xml:space="preserve">We can also consider our storage means for SymmMatrix, UpperTriMatrix, and LowerTriMatrix compared to FullMatrix. When filling these three types of matrices, we are only concerned with half of the values. When using a FullMatrix, we must fill in all of the values even if one half contains zeros or the same reflected values of the other half. Therefore, we can potentially save some computation time when working with a large n and thus generating a large </w:t>
-      </w:r>
-      <w:r>
-        <w:rPr>
-          <w:rFonts w:ascii="Times New Roman" w:eastAsia="Times New Roman" w:hAnsi="Times New Roman" w:cs="Times New Roman"/>
-          <w:color w:val="000000"/>
-          <w:sz w:val="24"/>
-          <w:szCs w:val="24"/>
-        </w:rPr>
-        <w:lastRenderedPageBreak/>
-        <w:t>matrix. Since CholeskySolver utilizes these storage capabilities, it benefits from them upon matrix construction.</w:t>
+        <w:t>We can also consider our storage means for SymmMatrix, UpperTriMatrix, and LowerTriMatrix compared to FullMatrix. When filling these three types of matrices, we are only concerned with half of the values. When using a FullMatrix, we must fill in all of the values even if one half contains zeros or the same reflected values of the other half. Therefore, we can potentially save some computation time when working with a large n and thus generating a large matrix. Since CholeskySolver utilizes these storage capabilities, it benefits from them upon matrix construction.</w:t>
       </w:r>
     </w:p>
     <w:p>
@@ -2572,7 +2517,7 @@
                     </pic:cNvPicPr>
                   </pic:nvPicPr>
                   <pic:blipFill>
-                    <a:blip r:embed="rId7">
+                    <a:blip r:embed="rId8">
                       <a:extLst>
                         <a:ext uri="{28A0092B-C50C-407E-A947-70E740481C1C}">
                           <a14:useLocalDpi xmlns:a14="http://schemas.microsoft.com/office/drawing/2010/main" val="0"/>
@@ -2615,24 +2560,14 @@
       <w:r>
         <w:t xml:space="preserve">Figure </w:t>
       </w:r>
-      <w:r>
-        <w:fldChar w:fldCharType="begin"/>
-      </w:r>
-      <w:r>
-        <w:instrText xml:space="preserve"> SEQ Figure \* ARABIC </w:instrText>
-      </w:r>
-      <w:r>
-        <w:fldChar w:fldCharType="separate"/>
-      </w:r>
-      <w:r>
-        <w:rPr>
-          <w:noProof/>
-        </w:rPr>
-        <w:t>3</w:t>
-      </w:r>
-      <w:r>
-        <w:fldChar w:fldCharType="end"/>
-      </w:r>
+      <w:fldSimple w:instr=" SEQ Figure \* ARABIC ">
+        <w:r>
+          <w:rPr>
+            <w:noProof/>
+          </w:rPr>
+          <w:t>3</w:t>
+        </w:r>
+      </w:fldSimple>
       <w:r>
         <w:t xml:space="preserve">: </w:t>
       </w:r>
@@ -2678,6 +2613,23 @@
     </w:p>
     <w:p>
       <w:pPr>
+        <w:rPr>
+          <w:rFonts w:ascii="Times New Roman" w:eastAsia="Times New Roman" w:hAnsi="Times New Roman" w:cs="Times New Roman"/>
+          <w:sz w:val="24"/>
+          <w:szCs w:val="24"/>
+        </w:rPr>
+      </w:pPr>
+      <w:r>
+        <w:rPr>
+          <w:rFonts w:ascii="Times New Roman" w:eastAsia="Times New Roman" w:hAnsi="Times New Roman" w:cs="Times New Roman"/>
+          <w:sz w:val="24"/>
+          <w:szCs w:val="24"/>
+        </w:rPr>
+        <w:br w:type="page"/>
+      </w:r>
+    </w:p>
+    <w:p>
+      <w:pPr>
         <w:spacing w:after="0" w:line="240" w:lineRule="auto"/>
         <w:rPr>
           <w:rFonts w:ascii="Times New Roman" w:eastAsia="Times New Roman" w:hAnsi="Times New Roman" w:cs="Times New Roman"/>
@@ -2726,11 +2678,10 @@
         <w:rPr>
           <w:noProof/>
         </w:rPr>
-        <w:lastRenderedPageBreak/>
         <w:drawing>
           <wp:inline distT="0" distB="0" distL="0" distR="0" wp14:anchorId="6A59E2A3" wp14:editId="15588552">
-            <wp:extent cx="3951472" cy="2352675"/>
-            <wp:effectExtent l="0" t="0" r="0" b="0"/>
+            <wp:extent cx="4500748" cy="2679709"/>
+            <wp:effectExtent l="0" t="0" r="0" b="6350"/>
             <wp:docPr id="15" name="Picture 15"/>
             <wp:cNvGraphicFramePr>
               <a:graphicFrameLocks xmlns:a="http://schemas.openxmlformats.org/drawingml/2006/main" noChangeAspect="1"/>
@@ -2740,108 +2691,6 @@
                 <pic:pic xmlns:pic="http://schemas.openxmlformats.org/drawingml/2006/picture">
                   <pic:nvPicPr>
                     <pic:cNvPr id="0" name="Picture 4"/>
-                    <pic:cNvPicPr>
-                      <a:picLocks noChangeAspect="1" noChangeArrowheads="1"/>
-                    </pic:cNvPicPr>
-                  </pic:nvPicPr>
-                  <pic:blipFill>
-                    <a:blip r:embed="rId8">
-                      <a:extLst>
-                        <a:ext uri="{28A0092B-C50C-407E-A947-70E740481C1C}">
-                          <a14:useLocalDpi xmlns:a14="http://schemas.microsoft.com/office/drawing/2010/main" val="0"/>
-                        </a:ext>
-                      </a:extLst>
-                    </a:blip>
-                    <a:srcRect/>
-                    <a:stretch>
-                      <a:fillRect/>
-                    </a:stretch>
-                  </pic:blipFill>
-                  <pic:spPr bwMode="auto">
-                    <a:xfrm>
-                      <a:off x="0" y="0"/>
-                      <a:ext cx="3967343" cy="2362124"/>
-                    </a:xfrm>
-                    <a:prstGeom prst="rect">
-                      <a:avLst/>
-                    </a:prstGeom>
-                    <a:noFill/>
-                  </pic:spPr>
-                </pic:pic>
-              </a:graphicData>
-            </a:graphic>
-          </wp:inline>
-        </w:drawing>
-      </w:r>
-    </w:p>
-    <w:p>
-      <w:pPr>
-        <w:pStyle w:val="Caption"/>
-        <w:jc w:val="center"/>
-        <w:rPr>
-          <w:color w:val="000000"/>
-          <w:sz w:val="20"/>
-          <w:szCs w:val="20"/>
-        </w:rPr>
-      </w:pPr>
-      <w:r>
-        <w:t xml:space="preserve">Figure </w:t>
-      </w:r>
-      <w:r>
-        <w:fldChar w:fldCharType="begin"/>
-      </w:r>
-      <w:r>
-        <w:instrText xml:space="preserve"> SEQ Figure \* ARABIC </w:instrText>
-      </w:r>
-      <w:r>
-        <w:fldChar w:fldCharType="separate"/>
-      </w:r>
-      <w:r>
-        <w:rPr>
-          <w:noProof/>
-        </w:rPr>
-        <w:t>4</w:t>
-      </w:r>
-      <w:r>
-        <w:fldChar w:fldCharType="end"/>
-      </w:r>
-      <w:r>
-        <w:t xml:space="preserve">: </w:t>
-      </w:r>
-      <w:r>
-        <w:rPr>
-          <w:color w:val="000000"/>
-          <w:sz w:val="20"/>
-          <w:szCs w:val="20"/>
-        </w:rPr>
-        <w:t>N = 5 Approximations</w:t>
-      </w:r>
-    </w:p>
-    <w:p>
-      <w:pPr>
-        <w:keepNext/>
-        <w:jc w:val="center"/>
-      </w:pPr>
-      <w:r>
-        <w:rPr>
-          <w:noProof/>
-          <w:color w:val="000000"/>
-          <w:sz w:val="20"/>
-          <w:szCs w:val="20"/>
-        </w:rPr>
-        <w:drawing>
-          <wp:inline distT="0" distB="0" distL="0" distR="0" wp14:anchorId="7FFF6929" wp14:editId="047249F3">
-            <wp:extent cx="4054475" cy="2390140"/>
-            <wp:effectExtent l="0" t="0" r="3175" b="0"/>
-            <wp:docPr id="16" name="Picture 16"/>
-            <wp:cNvGraphicFramePr>
-              <a:graphicFrameLocks xmlns:a="http://schemas.openxmlformats.org/drawingml/2006/main" noChangeAspect="1"/>
-            </wp:cNvGraphicFramePr>
-            <a:graphic xmlns:a="http://schemas.openxmlformats.org/drawingml/2006/main">
-              <a:graphicData uri="http://schemas.openxmlformats.org/drawingml/2006/picture">
-                <pic:pic xmlns:pic="http://schemas.openxmlformats.org/drawingml/2006/picture">
-                  <pic:nvPicPr>
-                    <pic:cNvPr id="0" name="Picture 5"/>
                     <pic:cNvPicPr>
                       <a:picLocks noChangeAspect="1" noChangeArrowheads="1"/>
                     </pic:cNvPicPr>
@@ -2862,7 +2711,7 @@
                   <pic:spPr bwMode="auto">
                     <a:xfrm>
                       <a:off x="0" y="0"/>
-                      <a:ext cx="4054475" cy="2390140"/>
+                      <a:ext cx="4521440" cy="2692029"/>
                     </a:xfrm>
                     <a:prstGeom prst="rect">
                       <a:avLst/>
@@ -2889,24 +2738,14 @@
       <w:r>
         <w:t xml:space="preserve">Figure </w:t>
       </w:r>
-      <w:r>
-        <w:fldChar w:fldCharType="begin"/>
-      </w:r>
-      <w:r>
-        <w:instrText xml:space="preserve"> SEQ Figure \* ARABIC </w:instrText>
-      </w:r>
-      <w:r>
-        <w:fldChar w:fldCharType="separate"/>
-      </w:r>
-      <w:r>
-        <w:rPr>
-          <w:noProof/>
-        </w:rPr>
-        <w:t>5</w:t>
-      </w:r>
-      <w:r>
-        <w:fldChar w:fldCharType="end"/>
-      </w:r>
+      <w:fldSimple w:instr=" SEQ Figure \* ARABIC ">
+        <w:r>
+          <w:rPr>
+            <w:noProof/>
+          </w:rPr>
+          <w:t>4</w:t>
+        </w:r>
+      </w:fldSimple>
       <w:r>
         <w:t xml:space="preserve">: </w:t>
       </w:r>
@@ -2916,45 +2755,26 @@
           <w:sz w:val="20"/>
           <w:szCs w:val="20"/>
         </w:rPr>
-        <w:t xml:space="preserve">N </w:t>
-      </w:r>
-      <w:proofErr w:type="gramStart"/>
-      <w:r>
-        <w:rPr>
+        <w:t>N = 5 Approximations</w:t>
+      </w:r>
+    </w:p>
+    <w:p>
+      <w:pPr>
+        <w:keepNext/>
+        <w:jc w:val="center"/>
+      </w:pPr>
+      <w:r>
+        <w:rPr>
+          <w:noProof/>
           <w:color w:val="000000"/>
           <w:sz w:val="20"/>
           <w:szCs w:val="20"/>
         </w:rPr>
-        <w:t>=  5</w:t>
-      </w:r>
-      <w:proofErr w:type="gramEnd"/>
-      <w:r>
-        <w:rPr>
-          <w:color w:val="000000"/>
-          <w:sz w:val="20"/>
-          <w:szCs w:val="20"/>
-        </w:rPr>
-        <w:t xml:space="preserve"> Analytical Solution</w:t>
-      </w:r>
-    </w:p>
-    <w:p>
-      <w:pPr>
-        <w:keepNext/>
-        <w:jc w:val="center"/>
-      </w:pPr>
-      <w:r>
-        <w:rPr>
-          <w:noProof/>
-          <w:color w:val="000000"/>
-          <w:sz w:val="20"/>
-          <w:szCs w:val="20"/>
-        </w:rPr>
-        <w:lastRenderedPageBreak/>
         <w:drawing>
-          <wp:inline distT="0" distB="0" distL="0" distR="0" wp14:anchorId="2F8BB317" wp14:editId="1D623B98">
-            <wp:extent cx="4017645" cy="2390140"/>
-            <wp:effectExtent l="0" t="0" r="1905" b="0"/>
-            <wp:docPr id="11" name="Picture 11"/>
+          <wp:inline distT="0" distB="0" distL="0" distR="0" wp14:anchorId="7FFF6929" wp14:editId="047249F3">
+            <wp:extent cx="4607626" cy="2716226"/>
+            <wp:effectExtent l="0" t="0" r="2540" b="8255"/>
+            <wp:docPr id="16" name="Picture 16"/>
             <wp:cNvGraphicFramePr>
               <a:graphicFrameLocks xmlns:a="http://schemas.openxmlformats.org/drawingml/2006/main" noChangeAspect="1"/>
             </wp:cNvGraphicFramePr>
@@ -2962,7 +2782,7 @@
               <a:graphicData uri="http://schemas.openxmlformats.org/drawingml/2006/picture">
                 <pic:pic xmlns:pic="http://schemas.openxmlformats.org/drawingml/2006/picture">
                   <pic:nvPicPr>
-                    <pic:cNvPr id="0" name="Picture 6"/>
+                    <pic:cNvPr id="0" name="Picture 5"/>
                     <pic:cNvPicPr>
                       <a:picLocks noChangeAspect="1" noChangeArrowheads="1"/>
                     </pic:cNvPicPr>
@@ -2983,7 +2803,7 @@
                   <pic:spPr bwMode="auto">
                     <a:xfrm>
                       <a:off x="0" y="0"/>
-                      <a:ext cx="4017645" cy="2390140"/>
+                      <a:ext cx="4613803" cy="2719867"/>
                     </a:xfrm>
                     <a:prstGeom prst="rect">
                       <a:avLst/>
@@ -3001,97 +2821,58 @@
       <w:pPr>
         <w:pStyle w:val="Caption"/>
         <w:jc w:val="center"/>
-      </w:pPr>
-      <w:r>
-        <w:t xml:space="preserve">Figure </w:t>
-      </w:r>
-      <w:r>
-        <w:fldChar w:fldCharType="begin"/>
-      </w:r>
-      <w:r>
-        <w:instrText xml:space="preserve"> SEQ Figure \* ARABIC </w:instrText>
-      </w:r>
-      <w:r>
-        <w:fldChar w:fldCharType="separate"/>
-      </w:r>
-      <w:r>
-        <w:rPr>
-          <w:noProof/>
-        </w:rPr>
-        <w:t>6</w:t>
-      </w:r>
-      <w:r>
-        <w:fldChar w:fldCharType="end"/>
-      </w:r>
-      <w:r>
-        <w:t xml:space="preserve">: </w:t>
-      </w:r>
-      <w:r>
         <w:rPr>
           <w:color w:val="000000"/>
           <w:sz w:val="20"/>
           <w:szCs w:val="20"/>
         </w:rPr>
-        <w:t>N = 5 Error in Approximations</w:t>
-      </w:r>
-    </w:p>
-    <w:p>
-      <w:pPr>
-        <w:spacing w:after="0" w:line="240" w:lineRule="auto"/>
-        <w:rPr>
-          <w:rFonts w:ascii="Times New Roman" w:eastAsia="Times New Roman" w:hAnsi="Times New Roman" w:cs="Times New Roman"/>
-          <w:color w:val="000000"/>
-          <w:sz w:val="24"/>
-          <w:szCs w:val="24"/>
-        </w:rPr>
-      </w:pPr>
-      <w:r>
-        <w:rPr>
-          <w:rFonts w:ascii="Times New Roman" w:eastAsia="Times New Roman" w:hAnsi="Times New Roman" w:cs="Times New Roman"/>
-          <w:color w:val="000000"/>
-          <w:sz w:val="24"/>
-          <w:szCs w:val="24"/>
-        </w:rPr>
-        <w:t>N=5 results are shown to be very similar to the analytical</w:t>
-      </w:r>
-      <w:r>
-        <w:rPr>
-          <w:rFonts w:ascii="Times New Roman" w:eastAsia="Times New Roman" w:hAnsi="Times New Roman" w:cs="Times New Roman"/>
-          <w:color w:val="000000"/>
-          <w:sz w:val="24"/>
-          <w:szCs w:val="24"/>
-        </w:rPr>
-        <w:t xml:space="preserve"> values generated at the same x &amp; </w:t>
-      </w:r>
-      <w:r>
-        <w:rPr>
-          <w:rFonts w:ascii="Times New Roman" w:eastAsia="Times New Roman" w:hAnsi="Times New Roman" w:cs="Times New Roman"/>
-          <w:color w:val="000000"/>
-          <w:sz w:val="24"/>
-          <w:szCs w:val="24"/>
-        </w:rPr>
-        <w:t>y values.  All error in approximations</w:t>
-      </w:r>
-      <w:r>
-        <w:rPr>
-          <w:rFonts w:ascii="Times New Roman" w:eastAsia="Times New Roman" w:hAnsi="Times New Roman" w:cs="Times New Roman"/>
-          <w:color w:val="000000"/>
-          <w:sz w:val="24"/>
-          <w:szCs w:val="24"/>
-        </w:rPr>
-        <w:t xml:space="preserve"> is seen to be less than 0.02. </w:t>
-      </w:r>
-    </w:p>
-    <w:p>
-      <w:pPr>
-        <w:spacing w:after="0" w:line="240" w:lineRule="auto"/>
-        <w:rPr>
-          <w:rFonts w:ascii="Times New Roman" w:eastAsia="Times New Roman" w:hAnsi="Times New Roman" w:cs="Times New Roman"/>
-          <w:color w:val="000000"/>
-          <w:sz w:val="24"/>
-          <w:szCs w:val="24"/>
-        </w:rPr>
-      </w:pPr>
+      </w:pPr>
+      <w:r>
+        <w:t xml:space="preserve">Figure </w:t>
+      </w:r>
+      <w:fldSimple w:instr=" SEQ Figure \* ARABIC ">
+        <w:r>
+          <w:rPr>
+            <w:noProof/>
+          </w:rPr>
+          <w:t>5</w:t>
+        </w:r>
+      </w:fldSimple>
+      <w:r>
+        <w:t xml:space="preserve">: </w:t>
+      </w:r>
+      <w:r>
+        <w:rPr>
+          <w:color w:val="000000"/>
+          <w:sz w:val="20"/>
+          <w:szCs w:val="20"/>
+        </w:rPr>
+        <w:t xml:space="preserve">N </w:t>
+      </w:r>
+      <w:r>
+        <w:rPr>
+          <w:color w:val="000000"/>
+          <w:sz w:val="20"/>
+          <w:szCs w:val="20"/>
+        </w:rPr>
+        <w:t>= 5</w:t>
+      </w:r>
+      <w:r>
+        <w:rPr>
+          <w:color w:val="000000"/>
+          <w:sz w:val="20"/>
+          <w:szCs w:val="20"/>
+        </w:rPr>
+        <w:t xml:space="preserve"> Analytical </w:t>
+      </w:r>
+      <w:r>
+        <w:rPr>
+          <w:color w:val="000000"/>
+          <w:sz w:val="20"/>
+          <w:szCs w:val="20"/>
+        </w:rPr>
+        <w:t>Values</w:t>
+      </w:r>
     </w:p>
     <w:p>
       <w:pPr>
@@ -3101,12 +2882,16 @@
       <w:r>
         <w:rPr>
           <w:noProof/>
-        </w:rPr>
+          <w:color w:val="000000"/>
+          <w:sz w:val="20"/>
+          <w:szCs w:val="20"/>
+        </w:rPr>
+        <w:lastRenderedPageBreak/>
         <w:drawing>
-          <wp:inline distT="0" distB="0" distL="0" distR="0" wp14:anchorId="6EA35EC3" wp14:editId="0C77577A">
-            <wp:extent cx="4066540" cy="2743200"/>
-            <wp:effectExtent l="0" t="0" r="0" b="0"/>
-            <wp:docPr id="17" name="Picture 17"/>
+          <wp:inline distT="0" distB="0" distL="0" distR="0" wp14:anchorId="2F8BB317" wp14:editId="1D623B98">
+            <wp:extent cx="4762005" cy="2832968"/>
+            <wp:effectExtent l="0" t="0" r="635" b="5715"/>
+            <wp:docPr id="11" name="Picture 11"/>
             <wp:cNvGraphicFramePr>
               <a:graphicFrameLocks xmlns:a="http://schemas.openxmlformats.org/drawingml/2006/main" noChangeAspect="1"/>
             </wp:cNvGraphicFramePr>
@@ -3114,7 +2899,7 @@
               <a:graphicData uri="http://schemas.openxmlformats.org/drawingml/2006/picture">
                 <pic:pic xmlns:pic="http://schemas.openxmlformats.org/drawingml/2006/picture">
                   <pic:nvPicPr>
-                    <pic:cNvPr id="0" name="Picture 7"/>
+                    <pic:cNvPr id="0" name="Picture 6"/>
                     <pic:cNvPicPr>
                       <a:picLocks noChangeAspect="1" noChangeArrowheads="1"/>
                     </pic:cNvPicPr>
@@ -3135,7 +2920,7 @@
                   <pic:spPr bwMode="auto">
                     <a:xfrm>
                       <a:off x="0" y="0"/>
-                      <a:ext cx="4066540" cy="2743200"/>
+                      <a:ext cx="4768389" cy="2836766"/>
                     </a:xfrm>
                     <a:prstGeom prst="rect">
                       <a:avLst/>
@@ -3157,26 +2942,90 @@
       <w:r>
         <w:t xml:space="preserve">Figure </w:t>
       </w:r>
-      <w:r>
-        <w:fldChar w:fldCharType="begin"/>
-      </w:r>
-      <w:r>
-        <w:instrText xml:space="preserve"> SEQ Figure \* ARABIC </w:instrText>
-      </w:r>
-      <w:r>
-        <w:fldChar w:fldCharType="separate"/>
-      </w:r>
-      <w:r>
-        <w:rPr>
-          <w:noProof/>
-        </w:rPr>
-        <w:t>7</w:t>
-      </w:r>
-      <w:r>
-        <w:fldChar w:fldCharType="end"/>
-      </w:r>
-      <w:r>
-        <w:t>: N = 10 Approximations</w:t>
+      <w:fldSimple w:instr=" SEQ Figure \* ARABIC ">
+        <w:r>
+          <w:rPr>
+            <w:noProof/>
+          </w:rPr>
+          <w:t>6</w:t>
+        </w:r>
+      </w:fldSimple>
+      <w:r>
+        <w:t xml:space="preserve">: </w:t>
+      </w:r>
+      <w:r>
+        <w:rPr>
+          <w:color w:val="000000"/>
+          <w:sz w:val="20"/>
+          <w:szCs w:val="20"/>
+        </w:rPr>
+        <w:t>N = 5 Error in Approximations</w:t>
+      </w:r>
+    </w:p>
+    <w:p>
+      <w:pPr>
+        <w:spacing w:after="0" w:line="240" w:lineRule="auto"/>
+        <w:rPr>
+          <w:rFonts w:ascii="Times New Roman" w:eastAsia="Times New Roman" w:hAnsi="Times New Roman" w:cs="Times New Roman"/>
+          <w:color w:val="000000"/>
+          <w:sz w:val="24"/>
+          <w:szCs w:val="24"/>
+        </w:rPr>
+      </w:pPr>
+      <w:r>
+        <w:rPr>
+          <w:rFonts w:ascii="Times New Roman" w:eastAsia="Times New Roman" w:hAnsi="Times New Roman" w:cs="Times New Roman"/>
+          <w:color w:val="000000"/>
+          <w:sz w:val="24"/>
+          <w:szCs w:val="24"/>
+        </w:rPr>
+        <w:t>N=5 results are shown to be very similar to the analytical</w:t>
+      </w:r>
+      <w:r>
+        <w:rPr>
+          <w:rFonts w:ascii="Times New Roman" w:eastAsia="Times New Roman" w:hAnsi="Times New Roman" w:cs="Times New Roman"/>
+          <w:color w:val="000000"/>
+          <w:sz w:val="24"/>
+          <w:szCs w:val="24"/>
+        </w:rPr>
+        <w:t xml:space="preserve"> values generated at the same x &amp; </w:t>
+      </w:r>
+      <w:r>
+        <w:rPr>
+          <w:rFonts w:ascii="Times New Roman" w:eastAsia="Times New Roman" w:hAnsi="Times New Roman" w:cs="Times New Roman"/>
+          <w:color w:val="000000"/>
+          <w:sz w:val="24"/>
+          <w:szCs w:val="24"/>
+        </w:rPr>
+        <w:t>y values.  All error in approximations</w:t>
+      </w:r>
+      <w:r>
+        <w:rPr>
+          <w:rFonts w:ascii="Times New Roman" w:eastAsia="Times New Roman" w:hAnsi="Times New Roman" w:cs="Times New Roman"/>
+          <w:color w:val="000000"/>
+          <w:sz w:val="24"/>
+          <w:szCs w:val="24"/>
+        </w:rPr>
+        <w:t xml:space="preserve"> is seen to be less than 0.02. </w:t>
+      </w:r>
+    </w:p>
+    <w:p>
+      <w:pPr>
+        <w:rPr>
+          <w:rFonts w:ascii="Times New Roman" w:eastAsia="Times New Roman" w:hAnsi="Times New Roman" w:cs="Times New Roman"/>
+          <w:color w:val="000000"/>
+          <w:sz w:val="24"/>
+          <w:szCs w:val="24"/>
+        </w:rPr>
+      </w:pPr>
+      <w:r>
+        <w:rPr>
+          <w:rFonts w:ascii="Times New Roman" w:eastAsia="Times New Roman" w:hAnsi="Times New Roman" w:cs="Times New Roman"/>
+          <w:color w:val="000000"/>
+          <w:sz w:val="24"/>
+          <w:szCs w:val="24"/>
+        </w:rPr>
+        <w:br w:type="page"/>
       </w:r>
     </w:p>
     <w:p>
@@ -3190,10 +3039,10 @@
         </w:rPr>
         <w:lastRenderedPageBreak/>
         <w:drawing>
-          <wp:inline distT="0" distB="0" distL="0" distR="0" wp14:anchorId="5963A7E1" wp14:editId="5F2C444B">
-            <wp:extent cx="4102735" cy="2743200"/>
-            <wp:effectExtent l="0" t="0" r="0" b="0"/>
-            <wp:docPr id="18" name="Picture 18"/>
+          <wp:inline distT="0" distB="0" distL="0" distR="0" wp14:anchorId="6EA35EC3" wp14:editId="0C77577A">
+            <wp:extent cx="4857007" cy="3276432"/>
+            <wp:effectExtent l="0" t="0" r="1270" b="635"/>
+            <wp:docPr id="17" name="Picture 17"/>
             <wp:cNvGraphicFramePr>
               <a:graphicFrameLocks xmlns:a="http://schemas.openxmlformats.org/drawingml/2006/main" noChangeAspect="1"/>
             </wp:cNvGraphicFramePr>
@@ -3201,7 +3050,7 @@
               <a:graphicData uri="http://schemas.openxmlformats.org/drawingml/2006/picture">
                 <pic:pic xmlns:pic="http://schemas.openxmlformats.org/drawingml/2006/picture">
                   <pic:nvPicPr>
-                    <pic:cNvPr id="0" name="Picture 8"/>
+                    <pic:cNvPr id="0" name="Picture 7"/>
                     <pic:cNvPicPr>
                       <a:picLocks noChangeAspect="1" noChangeArrowheads="1"/>
                     </pic:cNvPicPr>
@@ -3222,7 +3071,7 @@
                   <pic:spPr bwMode="auto">
                     <a:xfrm>
                       <a:off x="0" y="0"/>
-                      <a:ext cx="4102735" cy="2743200"/>
+                      <a:ext cx="4863201" cy="3280610"/>
                     </a:xfrm>
                     <a:prstGeom prst="rect">
                       <a:avLst/>
@@ -3244,26 +3093,16 @@
       <w:r>
         <w:t xml:space="preserve">Figure </w:t>
       </w:r>
-      <w:r>
-        <w:fldChar w:fldCharType="begin"/>
-      </w:r>
-      <w:r>
-        <w:instrText xml:space="preserve"> SEQ Figure \* ARABIC </w:instrText>
-      </w:r>
-      <w:r>
-        <w:fldChar w:fldCharType="separate"/>
-      </w:r>
-      <w:r>
-        <w:rPr>
-          <w:noProof/>
-        </w:rPr>
-        <w:t>8</w:t>
-      </w:r>
-      <w:r>
-        <w:fldChar w:fldCharType="end"/>
-      </w:r>
-      <w:r>
-        <w:t>: N = 10 Analytical Values</w:t>
+      <w:fldSimple w:instr=" SEQ Figure \* ARABIC ">
+        <w:r>
+          <w:rPr>
+            <w:noProof/>
+          </w:rPr>
+          <w:t>7</w:t>
+        </w:r>
+      </w:fldSimple>
+      <w:r>
+        <w:t>: N = 10 Approximations</w:t>
       </w:r>
     </w:p>
     <w:p>
@@ -3276,10 +3115,10 @@
           <w:noProof/>
         </w:rPr>
         <w:drawing>
-          <wp:inline distT="0" distB="0" distL="0" distR="0" wp14:anchorId="5D1E3868" wp14:editId="6B66D315">
-            <wp:extent cx="4495017" cy="2886075"/>
-            <wp:effectExtent l="0" t="0" r="1270" b="0"/>
-            <wp:docPr id="19" name="Picture 19"/>
+          <wp:inline distT="0" distB="0" distL="0" distR="0" wp14:anchorId="5963A7E1" wp14:editId="5F2C444B">
+            <wp:extent cx="4845133" cy="3239588"/>
+            <wp:effectExtent l="0" t="0" r="0" b="0"/>
+            <wp:docPr id="18" name="Picture 18"/>
             <wp:cNvGraphicFramePr>
               <a:graphicFrameLocks xmlns:a="http://schemas.openxmlformats.org/drawingml/2006/main" noChangeAspect="1"/>
             </wp:cNvGraphicFramePr>
@@ -3287,7 +3126,7 @@
               <a:graphicData uri="http://schemas.openxmlformats.org/drawingml/2006/picture">
                 <pic:pic xmlns:pic="http://schemas.openxmlformats.org/drawingml/2006/picture">
                   <pic:nvPicPr>
-                    <pic:cNvPr id="0" name="Picture 9"/>
+                    <pic:cNvPr id="0" name="Picture 8"/>
                     <pic:cNvPicPr>
                       <a:picLocks noChangeAspect="1" noChangeArrowheads="1"/>
                     </pic:cNvPicPr>
@@ -3308,7 +3147,7 @@
                   <pic:spPr bwMode="auto">
                     <a:xfrm>
                       <a:off x="0" y="0"/>
-                      <a:ext cx="4507617" cy="2894165"/>
+                      <a:ext cx="4851931" cy="3244133"/>
                     </a:xfrm>
                     <a:prstGeom prst="rect">
                       <a:avLst/>
@@ -3330,82 +3169,33 @@
       <w:r>
         <w:t xml:space="preserve">Figure </w:t>
       </w:r>
-      <w:r>
-        <w:fldChar w:fldCharType="begin"/>
-      </w:r>
-      <w:r>
-        <w:instrText xml:space="preserve"> SEQ Figure \* ARABIC </w:instrText>
-      </w:r>
-      <w:r>
-        <w:fldChar w:fldCharType="separate"/>
-      </w:r>
+      <w:fldSimple w:instr=" SEQ Figure \* ARABIC ">
+        <w:r>
+          <w:rPr>
+            <w:noProof/>
+          </w:rPr>
+          <w:t>8</w:t>
+        </w:r>
+      </w:fldSimple>
+      <w:r>
+        <w:t>: N = 10 Analytical Values</w:t>
+      </w:r>
+    </w:p>
+    <w:p>
+      <w:pPr>
+        <w:keepNext/>
+        <w:jc w:val="center"/>
+      </w:pPr>
       <w:r>
         <w:rPr>
           <w:noProof/>
         </w:rPr>
-        <w:t>9</w:t>
-      </w:r>
-      <w:r>
-        <w:fldChar w:fldCharType="end"/>
-      </w:r>
-      <w:r>
-        <w:t xml:space="preserve">: N = 10 Error in Approximations </w:t>
-      </w:r>
-    </w:p>
-    <w:p>
-      <w:pPr>
-        <w:spacing w:after="0" w:line="240" w:lineRule="auto"/>
-        <w:rPr>
-          <w:rFonts w:ascii="Times New Roman" w:eastAsia="Times New Roman" w:hAnsi="Times New Roman" w:cs="Times New Roman"/>
-          <w:color w:val="000000"/>
-          <w:sz w:val="24"/>
-          <w:szCs w:val="24"/>
-        </w:rPr>
-      </w:pPr>
-      <w:r>
-        <w:rPr>
-          <w:rFonts w:ascii="Times New Roman" w:eastAsia="Times New Roman" w:hAnsi="Times New Roman" w:cs="Times New Roman"/>
-          <w:color w:val="000000"/>
-          <w:sz w:val="24"/>
-          <w:szCs w:val="24"/>
-        </w:rPr>
-        <w:t xml:space="preserve">N=10 results show a clearer and more continuous function.  The error observed in the approximation is relatively high in the center of the boundary.  This is expected, as they are the coordinates farthest from the errorless boundary values in the approximation.  Coordinates that are closer to the corner of the bounded area have less error in their approximations due to their proximity to </w:t>
-      </w:r>
-      <w:r>
-        <w:rPr>
-          <w:rFonts w:ascii="Times New Roman" w:eastAsia="Times New Roman" w:hAnsi="Times New Roman" w:cs="Times New Roman"/>
-          <w:color w:val="000000"/>
-          <w:sz w:val="24"/>
-          <w:szCs w:val="24"/>
-        </w:rPr>
-        <w:t xml:space="preserve">two errorless boundary values. </w:t>
-      </w:r>
-    </w:p>
-    <w:p>
-      <w:pPr>
-        <w:spacing w:after="0" w:line="240" w:lineRule="auto"/>
-        <w:rPr>
-          <w:rFonts w:ascii="Times New Roman" w:eastAsia="Times New Roman" w:hAnsi="Times New Roman" w:cs="Times New Roman"/>
-          <w:color w:val="000000"/>
-          <w:sz w:val="24"/>
-          <w:szCs w:val="24"/>
-        </w:rPr>
-      </w:pPr>
-    </w:p>
-    <w:p>
-      <w:pPr>
-        <w:spacing w:after="0" w:line="240" w:lineRule="auto"/>
-        <w:jc w:val="center"/>
-      </w:pPr>
-      <w:r>
-        <w:rPr>
-          <w:noProof/>
-        </w:rPr>
+        <w:lastRenderedPageBreak/>
         <w:drawing>
-          <wp:inline distT="0" distB="0" distL="0" distR="0" wp14:anchorId="52D5DAFF" wp14:editId="713F3D61">
-            <wp:extent cx="4383405" cy="3700780"/>
+          <wp:inline distT="0" distB="0" distL="0" distR="0" wp14:anchorId="5D1E3868" wp14:editId="6B66D315">
+            <wp:extent cx="4940135" cy="3171868"/>
             <wp:effectExtent l="0" t="0" r="0" b="0"/>
-            <wp:docPr id="20" name="Picture 20"/>
+            <wp:docPr id="19" name="Picture 19"/>
             <wp:cNvGraphicFramePr>
               <a:graphicFrameLocks xmlns:a="http://schemas.openxmlformats.org/drawingml/2006/main" noChangeAspect="1"/>
             </wp:cNvGraphicFramePr>
@@ -3413,7 +3203,7 @@
               <a:graphicData uri="http://schemas.openxmlformats.org/drawingml/2006/picture">
                 <pic:pic xmlns:pic="http://schemas.openxmlformats.org/drawingml/2006/picture">
                   <pic:nvPicPr>
-                    <pic:cNvPr id="0" name="Picture 10"/>
+                    <pic:cNvPr id="0" name="Picture 9"/>
                     <pic:cNvPicPr>
                       <a:picLocks noChangeAspect="1" noChangeArrowheads="1"/>
                     </pic:cNvPicPr>
@@ -3434,7 +3224,7 @@
                   <pic:spPr bwMode="auto">
                     <a:xfrm>
                       <a:off x="0" y="0"/>
-                      <a:ext cx="4383405" cy="3700780"/>
+                      <a:ext cx="4954620" cy="3181168"/>
                     </a:xfrm>
                     <a:prstGeom prst="rect">
                       <a:avLst/>
@@ -3456,31 +3246,69 @@
       <w:r>
         <w:t xml:space="preserve">Figure </w:t>
       </w:r>
-      <w:r>
-        <w:fldChar w:fldCharType="begin"/>
-      </w:r>
-      <w:r>
-        <w:instrText xml:space="preserve"> SEQ Figure \* ARABIC </w:instrText>
-      </w:r>
-      <w:r>
-        <w:fldChar w:fldCharType="separate"/>
-      </w:r>
-      <w:r>
-        <w:rPr>
-          <w:noProof/>
-        </w:rPr>
-        <w:t>10</w:t>
-      </w:r>
-      <w:r>
-        <w:fldChar w:fldCharType="end"/>
-      </w:r>
-      <w:r>
-        <w:t>: N = 20 Approximations</w:t>
-      </w:r>
-    </w:p>
-    <w:p>
-      <w:pPr>
-        <w:keepNext/>
+      <w:fldSimple w:instr=" SEQ Figure \* ARABIC ">
+        <w:r>
+          <w:rPr>
+            <w:noProof/>
+          </w:rPr>
+          <w:t>9</w:t>
+        </w:r>
+      </w:fldSimple>
+      <w:r>
+        <w:t xml:space="preserve">: N = 10 Error in Approximations </w:t>
+      </w:r>
+    </w:p>
+    <w:p>
+      <w:pPr>
+        <w:spacing w:after="0" w:line="240" w:lineRule="auto"/>
+        <w:rPr>
+          <w:rFonts w:ascii="Times New Roman" w:eastAsia="Times New Roman" w:hAnsi="Times New Roman" w:cs="Times New Roman"/>
+          <w:color w:val="000000"/>
+          <w:sz w:val="24"/>
+          <w:szCs w:val="24"/>
+        </w:rPr>
+      </w:pPr>
+      <w:r>
+        <w:rPr>
+          <w:rFonts w:ascii="Times New Roman" w:eastAsia="Times New Roman" w:hAnsi="Times New Roman" w:cs="Times New Roman"/>
+          <w:color w:val="000000"/>
+          <w:sz w:val="24"/>
+          <w:szCs w:val="24"/>
+        </w:rPr>
+        <w:t xml:space="preserve">N=10 results show a clearer and more continuous function.  The error observed in the approximation is relatively high in the center of the boundary.  This is expected, as they are the coordinates farthest from the errorless boundary values in the approximation.  Coordinates that are closer to the corner of the bounded area have less error in their approximations due to their proximity to </w:t>
+      </w:r>
+      <w:r>
+        <w:rPr>
+          <w:rFonts w:ascii="Times New Roman" w:eastAsia="Times New Roman" w:hAnsi="Times New Roman" w:cs="Times New Roman"/>
+          <w:color w:val="000000"/>
+          <w:sz w:val="24"/>
+          <w:szCs w:val="24"/>
+        </w:rPr>
+        <w:t xml:space="preserve">two errorless boundary values. </w:t>
+      </w:r>
+    </w:p>
+    <w:p>
+      <w:pPr>
+        <w:rPr>
+          <w:rFonts w:ascii="Times New Roman" w:eastAsia="Times New Roman" w:hAnsi="Times New Roman" w:cs="Times New Roman"/>
+          <w:color w:val="000000"/>
+          <w:sz w:val="24"/>
+          <w:szCs w:val="24"/>
+        </w:rPr>
+      </w:pPr>
+      <w:r>
+        <w:rPr>
+          <w:rFonts w:ascii="Times New Roman" w:eastAsia="Times New Roman" w:hAnsi="Times New Roman" w:cs="Times New Roman"/>
+          <w:color w:val="000000"/>
+          <w:sz w:val="24"/>
+          <w:szCs w:val="24"/>
+        </w:rPr>
+        <w:br w:type="page"/>
+      </w:r>
+    </w:p>
+    <w:p>
+      <w:pPr>
+        <w:spacing w:after="0" w:line="240" w:lineRule="auto"/>
         <w:jc w:val="center"/>
       </w:pPr>
       <w:r>
@@ -3489,10 +3317,10 @@
         </w:rPr>
         <w:lastRenderedPageBreak/>
         <w:drawing>
-          <wp:inline distT="0" distB="0" distL="0" distR="0" wp14:anchorId="22229CCA" wp14:editId="24E5B040">
-            <wp:extent cx="4334510" cy="3724910"/>
-            <wp:effectExtent l="0" t="0" r="8890" b="8890"/>
-            <wp:docPr id="22" name="Picture 22"/>
+          <wp:inline distT="0" distB="0" distL="0" distR="0" wp14:anchorId="52D5DAFF" wp14:editId="713F3D61">
+            <wp:extent cx="4263242" cy="3599330"/>
+            <wp:effectExtent l="0" t="0" r="4445" b="1270"/>
+            <wp:docPr id="20" name="Picture 20"/>
             <wp:cNvGraphicFramePr>
               <a:graphicFrameLocks xmlns:a="http://schemas.openxmlformats.org/drawingml/2006/main" noChangeAspect="1"/>
             </wp:cNvGraphicFramePr>
@@ -3500,7 +3328,7 @@
               <a:graphicData uri="http://schemas.openxmlformats.org/drawingml/2006/picture">
                 <pic:pic xmlns:pic="http://schemas.openxmlformats.org/drawingml/2006/picture">
                   <pic:nvPicPr>
-                    <pic:cNvPr id="0" name="Picture 11"/>
+                    <pic:cNvPr id="0" name="Picture 10"/>
                     <pic:cNvPicPr>
                       <a:picLocks noChangeAspect="1" noChangeArrowheads="1"/>
                     </pic:cNvPicPr>
@@ -3521,7 +3349,7 @@
                   <pic:spPr bwMode="auto">
                     <a:xfrm>
                       <a:off x="0" y="0"/>
-                      <a:ext cx="4334510" cy="3724910"/>
+                      <a:ext cx="4271905" cy="3606644"/>
                     </a:xfrm>
                     <a:prstGeom prst="rect">
                       <a:avLst/>
@@ -3543,26 +3371,16 @@
       <w:r>
         <w:t xml:space="preserve">Figure </w:t>
       </w:r>
-      <w:r>
-        <w:fldChar w:fldCharType="begin"/>
-      </w:r>
-      <w:r>
-        <w:instrText xml:space="preserve"> SEQ Figure \* ARABIC </w:instrText>
-      </w:r>
-      <w:r>
-        <w:fldChar w:fldCharType="separate"/>
-      </w:r>
-      <w:r>
-        <w:rPr>
-          <w:noProof/>
-        </w:rPr>
-        <w:t>11</w:t>
-      </w:r>
-      <w:r>
-        <w:fldChar w:fldCharType="end"/>
-      </w:r>
-      <w:r>
-        <w:t>: N = 20 Analytical Values</w:t>
+      <w:fldSimple w:instr=" SEQ Figure \* ARABIC ">
+        <w:r>
+          <w:rPr>
+            <w:noProof/>
+          </w:rPr>
+          <w:t>10</w:t>
+        </w:r>
+      </w:fldSimple>
+      <w:r>
+        <w:t>: N = 20 Approximations</w:t>
       </w:r>
     </w:p>
     <w:p>
@@ -3574,12 +3392,11 @@
         <w:rPr>
           <w:noProof/>
         </w:rPr>
-        <w:lastRenderedPageBreak/>
         <w:drawing>
-          <wp:inline distT="0" distB="0" distL="0" distR="0" wp14:anchorId="1AA749F0" wp14:editId="1ECC48FE">
-            <wp:extent cx="4291965" cy="3481070"/>
-            <wp:effectExtent l="0" t="0" r="0" b="5080"/>
-            <wp:docPr id="24" name="Picture 24"/>
+          <wp:inline distT="0" distB="0" distL="0" distR="0" wp14:anchorId="22229CCA" wp14:editId="24E5B040">
+            <wp:extent cx="4297640" cy="3693226"/>
+            <wp:effectExtent l="0" t="0" r="8255" b="2540"/>
+            <wp:docPr id="22" name="Picture 22"/>
             <wp:cNvGraphicFramePr>
               <a:graphicFrameLocks xmlns:a="http://schemas.openxmlformats.org/drawingml/2006/main" noChangeAspect="1"/>
             </wp:cNvGraphicFramePr>
@@ -3587,7 +3404,7 @@
               <a:graphicData uri="http://schemas.openxmlformats.org/drawingml/2006/picture">
                 <pic:pic xmlns:pic="http://schemas.openxmlformats.org/drawingml/2006/picture">
                   <pic:nvPicPr>
-                    <pic:cNvPr id="0" name="Picture 12"/>
+                    <pic:cNvPr id="0" name="Picture 11"/>
                     <pic:cNvPicPr>
                       <a:picLocks noChangeAspect="1" noChangeArrowheads="1"/>
                     </pic:cNvPicPr>
@@ -3608,7 +3425,7 @@
                   <pic:spPr bwMode="auto">
                     <a:xfrm>
                       <a:off x="0" y="0"/>
-                      <a:ext cx="4291965" cy="3481070"/>
+                      <a:ext cx="4306812" cy="3701108"/>
                     </a:xfrm>
                     <a:prstGeom prst="rect">
                       <a:avLst/>
@@ -3630,24 +3447,91 @@
       <w:r>
         <w:t xml:space="preserve">Figure </w:t>
       </w:r>
-      <w:r>
-        <w:fldChar w:fldCharType="begin"/>
-      </w:r>
-      <w:r>
-        <w:instrText xml:space="preserve"> SEQ Figure \* ARABIC </w:instrText>
-      </w:r>
-      <w:r>
-        <w:fldChar w:fldCharType="separate"/>
-      </w:r>
+      <w:fldSimple w:instr=" SEQ Figure \* ARABIC ">
+        <w:r>
+          <w:rPr>
+            <w:noProof/>
+          </w:rPr>
+          <w:t>11</w:t>
+        </w:r>
+      </w:fldSimple>
+      <w:r>
+        <w:t>: N = 20 Analytical Values</w:t>
+      </w:r>
+    </w:p>
+    <w:p>
+      <w:pPr>
+        <w:keepNext/>
+        <w:jc w:val="center"/>
+      </w:pPr>
       <w:r>
         <w:rPr>
           <w:noProof/>
         </w:rPr>
-        <w:t>12</w:t>
-      </w:r>
-      <w:r>
-        <w:fldChar w:fldCharType="end"/>
-      </w:r>
+        <w:lastRenderedPageBreak/>
+        <w:drawing>
+          <wp:inline distT="0" distB="0" distL="0" distR="0" wp14:anchorId="1AA749F0" wp14:editId="1ECC48FE">
+            <wp:extent cx="4251367" cy="3448143"/>
+            <wp:effectExtent l="0" t="0" r="0" b="0"/>
+            <wp:docPr id="24" name="Picture 24"/>
+            <wp:cNvGraphicFramePr>
+              <a:graphicFrameLocks xmlns:a="http://schemas.openxmlformats.org/drawingml/2006/main" noChangeAspect="1"/>
+            </wp:cNvGraphicFramePr>
+            <a:graphic xmlns:a="http://schemas.openxmlformats.org/drawingml/2006/main">
+              <a:graphicData uri="http://schemas.openxmlformats.org/drawingml/2006/picture">
+                <pic:pic xmlns:pic="http://schemas.openxmlformats.org/drawingml/2006/picture">
+                  <pic:nvPicPr>
+                    <pic:cNvPr id="0" name="Picture 12"/>
+                    <pic:cNvPicPr>
+                      <a:picLocks noChangeAspect="1" noChangeArrowheads="1"/>
+                    </pic:cNvPicPr>
+                  </pic:nvPicPr>
+                  <pic:blipFill>
+                    <a:blip r:embed="rId17">
+                      <a:extLst>
+                        <a:ext uri="{28A0092B-C50C-407E-A947-70E740481C1C}">
+                          <a14:useLocalDpi xmlns:a14="http://schemas.microsoft.com/office/drawing/2010/main" val="0"/>
+                        </a:ext>
+                      </a:extLst>
+                    </a:blip>
+                    <a:srcRect/>
+                    <a:stretch>
+                      <a:fillRect/>
+                    </a:stretch>
+                  </pic:blipFill>
+                  <pic:spPr bwMode="auto">
+                    <a:xfrm>
+                      <a:off x="0" y="0"/>
+                      <a:ext cx="4257235" cy="3452903"/>
+                    </a:xfrm>
+                    <a:prstGeom prst="rect">
+                      <a:avLst/>
+                    </a:prstGeom>
+                    <a:noFill/>
+                  </pic:spPr>
+                </pic:pic>
+              </a:graphicData>
+            </a:graphic>
+          </wp:inline>
+        </w:drawing>
+      </w:r>
+    </w:p>
+    <w:p>
+      <w:pPr>
+        <w:pStyle w:val="Caption"/>
+        <w:jc w:val="center"/>
+      </w:pPr>
+      <w:r>
+        <w:t xml:space="preserve">Figure </w:t>
+      </w:r>
+      <w:fldSimple w:instr=" SEQ Figure \* ARABIC ">
+        <w:r>
+          <w:rPr>
+            <w:noProof/>
+          </w:rPr>
+          <w:t>12</w:t>
+        </w:r>
+      </w:fldSimple>
       <w:r>
         <w:t xml:space="preserve">: N = 20 Error in Approximations </w:t>
       </w:r>
@@ -3736,10 +3620,39 @@
         <w:spacing w:after="0" w:line="240" w:lineRule="auto"/>
         <w:rPr>
           <w:rFonts w:ascii="Times New Roman" w:eastAsia="Times New Roman" w:hAnsi="Times New Roman" w:cs="Times New Roman"/>
-          <w:sz w:val="24"/>
-          <w:szCs w:val="24"/>
-        </w:rPr>
-      </w:pPr>
+          <w:color w:val="000000"/>
+          <w:sz w:val="24"/>
+          <w:szCs w:val="24"/>
+        </w:rPr>
+      </w:pPr>
+      <w:r>
+        <w:rPr>
+          <w:rFonts w:ascii="Times New Roman" w:eastAsia="Times New Roman" w:hAnsi="Times New Roman" w:cs="Times New Roman"/>
+          <w:color w:val="000000"/>
+          <w:sz w:val="24"/>
+          <w:szCs w:val="24"/>
+        </w:rPr>
+        <w:t xml:space="preserve">There is an infinitely large set of Partial Differential Equations. Solving these equations by analytical means can be difficult, time-consuming, or even impossible. Thus, calculating approximations for these equations is a valuable way to obtain extremely close estimations. </w:t>
+      </w:r>
+    </w:p>
+    <w:p>
+      <w:pPr>
+        <w:spacing w:after="0" w:line="240" w:lineRule="auto"/>
+        <w:rPr>
+          <w:rFonts w:ascii="Times New Roman" w:eastAsia="Times New Roman" w:hAnsi="Times New Roman" w:cs="Times New Roman"/>
+          <w:sz w:val="24"/>
+          <w:szCs w:val="24"/>
+        </w:rPr>
+      </w:pPr>
+      <w:r>
+        <w:rPr>
+          <w:rFonts w:ascii="Times New Roman" w:eastAsia="Times New Roman" w:hAnsi="Times New Roman" w:cs="Times New Roman"/>
+          <w:color w:val="000000"/>
+          <w:sz w:val="24"/>
+          <w:szCs w:val="24"/>
+        </w:rPr>
+        <w:t>Approximating allows us to reduce the number of evaluations and avoid the analytical solution of the function altogether.  </w:t>
+      </w:r>
       <w:r>
         <w:rPr>
           <w:rFonts w:ascii="Times New Roman" w:eastAsia="Times New Roman" w:hAnsi="Times New Roman" w:cs="Times New Roman"/>
@@ -3747,44 +3660,6 @@
           <w:sz w:val="23"/>
           <w:szCs w:val="23"/>
         </w:rPr>
-        <w:t xml:space="preserve">There is an infinitely large set of Partial Differential Equations. Solving these equations by analytical means can be difficult, time-consuming, </w:t>
-      </w:r>
-      <w:r>
-        <w:rPr>
-          <w:rFonts w:ascii="Times New Roman" w:eastAsia="Times New Roman" w:hAnsi="Times New Roman" w:cs="Times New Roman"/>
-          <w:color w:val="000000"/>
-          <w:sz w:val="23"/>
-          <w:szCs w:val="23"/>
-        </w:rPr>
-        <w:lastRenderedPageBreak/>
-        <w:t xml:space="preserve">or even impossible. Thus, calculating approximations for these equations is a valuable way to obtain extremely close estimations. </w:t>
-      </w:r>
-    </w:p>
-    <w:p>
-      <w:pPr>
-        <w:spacing w:after="0" w:line="240" w:lineRule="auto"/>
-        <w:rPr>
-          <w:rFonts w:ascii="Times New Roman" w:eastAsia="Times New Roman" w:hAnsi="Times New Roman" w:cs="Times New Roman"/>
-          <w:sz w:val="24"/>
-          <w:szCs w:val="24"/>
-        </w:rPr>
-      </w:pPr>
-      <w:r>
-        <w:rPr>
-          <w:rFonts w:ascii="Times New Roman" w:eastAsia="Times New Roman" w:hAnsi="Times New Roman" w:cs="Times New Roman"/>
-          <w:color w:val="000000"/>
-          <w:sz w:val="24"/>
-          <w:szCs w:val="24"/>
-        </w:rPr>
-        <w:t>Approximating allows us to reduce the number of evaluations and avoid the analytical solution of the function altogether.  </w:t>
-      </w:r>
-      <w:r>
-        <w:rPr>
-          <w:rFonts w:ascii="Times New Roman" w:eastAsia="Times New Roman" w:hAnsi="Times New Roman" w:cs="Times New Roman"/>
-          <w:color w:val="000000"/>
-          <w:sz w:val="23"/>
-          <w:szCs w:val="23"/>
-        </w:rPr>
         <w:t>Ap</w:t>
       </w:r>
       <w:r>
@@ -3794,7 +3669,18 @@
           <w:sz w:val="24"/>
           <w:szCs w:val="24"/>
         </w:rPr>
-        <w:t>proximating the values of PDEs through Dirichlet’s problem on a small boundary allows us to calculate close approximations of the function within the boundary while minimizing error.  We constructed a program to do this with Poisson's equation.  </w:t>
+        <w:t>proxima</w:t>
+      </w:r>
+      <w:bookmarkStart w:id="0" w:name="_GoBack"/>
+      <w:bookmarkEnd w:id="0"/>
+      <w:r>
+        <w:rPr>
+          <w:rFonts w:ascii="Times New Roman" w:eastAsia="Times New Roman" w:hAnsi="Times New Roman" w:cs="Times New Roman"/>
+          <w:color w:val="000000"/>
+          <w:sz w:val="24"/>
+          <w:szCs w:val="24"/>
+        </w:rPr>
+        <w:t>ting the values of PDEs through Dirichlet’s problem on a small boundary allows us to calculate close approximations of the function within the boundary while minimizing error.  We constructed a program to do this with Poisson's equation.  </w:t>
       </w:r>
     </w:p>
     <w:p>
@@ -3826,7 +3712,6 @@
         <w:t>From our program, we made several conclusions about the impact of n’s value and the runtime of Cholesky Decomposition and Gaussian Elimination. We saw that increasing the mesh density led to non-exponentially less error, and consequently took more time to compute. This increase of n did improve our approximations of Poisson’s Equation.  As interior points got closer to the center, the magnitude of error increased. The error propagated from calculating points adjacent to boundaries and going inward. We saw that our CholeskySolver was significantly faster than our GaussianSolver, which was reinforced by Big-O complexity analysis of the two algorithms. Finally, we concluded that approximations are an efficient, useful way to solve difficult mathematical problems.</w:t>
       </w:r>
     </w:p>
-    <w:p/>
     <w:sectPr>
       <w:pgSz w:w="12240" w:h="15840"/>
       <w:pgMar w:top="1440" w:right="1440" w:bottom="1440" w:left="1440" w:header="720" w:footer="720" w:gutter="0"/>
@@ -3838,7 +3723,7 @@
 </file>
 
 <file path=word/styles.xml><?xml version="1.0" encoding="utf-8"?>
-<w:styles xmlns:mc="http://schemas.openxmlformats.org/markup-compatibility/2006" xmlns:r="http://schemas.openxmlformats.org/officeDocument/2006/relationships" xmlns:w="http://schemas.openxmlformats.org/wordprocessingml/2006/main" xmlns:w14="http://schemas.microsoft.com/office/word/2010/wordml" xmlns:w15="http://schemas.microsoft.com/office/word/2012/wordml" mc:Ignorable="w14 w15">
+<w:styles xmlns:mc="http://schemas.openxmlformats.org/markup-compatibility/2006" xmlns:r="http://schemas.openxmlformats.org/officeDocument/2006/relationships" xmlns:w="http://schemas.openxmlformats.org/wordprocessingml/2006/main" xmlns:w14="http://schemas.microsoft.com/office/word/2010/wordml" mc:Ignorable="w14">
   <w:docDefaults>
     <w:rPrDefault>
       <w:rPr>
@@ -3854,378 +3739,144 @@
       </w:pPr>
     </w:pPrDefault>
   </w:docDefaults>
-  <w:latentStyles w:defLockedState="0" w:defUIPriority="99" w:defSemiHidden="0" w:defUnhideWhenUsed="0" w:defQFormat="0" w:count="371">
-    <w:lsdException w:name="Normal" w:uiPriority="0" w:qFormat="1"/>
-    <w:lsdException w:name="heading 1" w:uiPriority="9" w:qFormat="1"/>
-    <w:lsdException w:name="heading 2" w:semiHidden="1" w:uiPriority="9" w:unhideWhenUsed="1" w:qFormat="1"/>
-    <w:lsdException w:name="heading 3" w:semiHidden="1" w:uiPriority="9" w:unhideWhenUsed="1" w:qFormat="1"/>
-    <w:lsdException w:name="heading 4" w:semiHidden="1" w:uiPriority="9" w:unhideWhenUsed="1" w:qFormat="1"/>
-    <w:lsdException w:name="heading 5" w:semiHidden="1" w:uiPriority="9" w:unhideWhenUsed="1" w:qFormat="1"/>
-    <w:lsdException w:name="heading 6" w:semiHidden="1" w:uiPriority="9" w:unhideWhenUsed="1" w:qFormat="1"/>
-    <w:lsdException w:name="heading 7" w:semiHidden="1" w:uiPriority="9" w:unhideWhenUsed="1" w:qFormat="1"/>
-    <w:lsdException w:name="heading 8" w:semiHidden="1" w:uiPriority="9" w:unhideWhenUsed="1" w:qFormat="1"/>
-    <w:lsdException w:name="heading 9" w:semiHidden="1" w:uiPriority="9" w:unhideWhenUsed="1" w:qFormat="1"/>
-    <w:lsdException w:name="index 1" w:semiHidden="1" w:unhideWhenUsed="1"/>
-    <w:lsdException w:name="index 2" w:semiHidden="1" w:unhideWhenUsed="1"/>
-    <w:lsdException w:name="index 3" w:semiHidden="1" w:unhideWhenUsed="1"/>
-    <w:lsdException w:name="index 4" w:semiHidden="1" w:unhideWhenUsed="1"/>
-    <w:lsdException w:name="index 5" w:semiHidden="1" w:unhideWhenUsed="1"/>
-    <w:lsdException w:name="index 6" w:semiHidden="1" w:unhideWhenUsed="1"/>
-    <w:lsdException w:name="index 7" w:semiHidden="1" w:unhideWhenUsed="1"/>
-    <w:lsdException w:name="index 8" w:semiHidden="1" w:unhideWhenUsed="1"/>
-    <w:lsdException w:name="index 9" w:semiHidden="1" w:unhideWhenUsed="1"/>
-    <w:lsdException w:name="toc 1" w:semiHidden="1" w:uiPriority="39" w:unhideWhenUsed="1"/>
-    <w:lsdException w:name="toc 2" w:semiHidden="1" w:uiPriority="39" w:unhideWhenUsed="1"/>
-    <w:lsdException w:name="toc 3" w:semiHidden="1" w:uiPriority="39" w:unhideWhenUsed="1"/>
-    <w:lsdException w:name="toc 4" w:semiHidden="1" w:uiPriority="39" w:unhideWhenUsed="1"/>
-    <w:lsdException w:name="toc 5" w:semiHidden="1" w:uiPriority="39" w:unhideWhenUsed="1"/>
-    <w:lsdException w:name="toc 6" w:semiHidden="1" w:uiPriority="39" w:unhideWhenUsed="1"/>
-    <w:lsdException w:name="toc 7" w:semiHidden="1" w:uiPriority="39" w:unhideWhenUsed="1"/>
-    <w:lsdException w:name="toc 8" w:semiHidden="1" w:uiPriority="39" w:unhideWhenUsed="1"/>
-    <w:lsdException w:name="toc 9" w:semiHidden="1" w:uiPriority="39" w:unhideWhenUsed="1"/>
-    <w:lsdException w:name="Normal Indent" w:semiHidden="1" w:unhideWhenUsed="1"/>
-    <w:lsdException w:name="footnote text" w:semiHidden="1" w:unhideWhenUsed="1"/>
-    <w:lsdException w:name="annotation text" w:semiHidden="1" w:unhideWhenUsed="1"/>
-    <w:lsdException w:name="header" w:semiHidden="1" w:unhideWhenUsed="1"/>
-    <w:lsdException w:name="footer" w:semiHidden="1" w:unhideWhenUsed="1"/>
-    <w:lsdException w:name="index heading" w:semiHidden="1" w:unhideWhenUsed="1"/>
-    <w:lsdException w:name="caption" w:semiHidden="1" w:uiPriority="35" w:unhideWhenUsed="1" w:qFormat="1"/>
-    <w:lsdException w:name="table of figures" w:semiHidden="1" w:unhideWhenUsed="1"/>
-    <w:lsdException w:name="envelope address" w:semiHidden="1" w:unhideWhenUsed="1"/>
-    <w:lsdException w:name="envelope return" w:semiHidden="1" w:unhideWhenUsed="1"/>
-    <w:lsdException w:name="footnote reference" w:semiHidden="1" w:unhideWhenUsed="1"/>
-    <w:lsdException w:name="annotation reference" w:semiHidden="1" w:unhideWhenUsed="1"/>
-    <w:lsdException w:name="line number" w:semiHidden="1" w:unhideWhenUsed="1"/>
-    <w:lsdException w:name="page number" w:semiHidden="1" w:unhideWhenUsed="1"/>
-    <w:lsdException w:name="endnote reference" w:semiHidden="1" w:unhideWhenUsed="1"/>
-    <w:lsdException w:name="endnote text" w:semiHidden="1" w:unhideWhenUsed="1"/>
-    <w:lsdException w:name="table of authorities" w:semiHidden="1" w:unhideWhenUsed="1"/>
-    <w:lsdException w:name="macro" w:semiHidden="1" w:unhideWhenUsed="1"/>
-    <w:lsdException w:name="toa heading" w:semiHidden="1" w:unhideWhenUsed="1"/>
-    <w:lsdException w:name="List" w:semiHidden="1" w:unhideWhenUsed="1"/>
-    <w:lsdException w:name="List Bullet" w:semiHidden="1" w:unhideWhenUsed="1"/>
-    <w:lsdException w:name="List Number" w:semiHidden="1" w:unhideWhenUsed="1"/>
-    <w:lsdException w:name="List 2" w:semiHidden="1" w:unhideWhenUsed="1"/>
-    <w:lsdException w:name="List 3" w:semiHidden="1" w:unhideWhenUsed="1"/>
-    <w:lsdException w:name="List 4" w:semiHidden="1" w:unhideWhenUsed="1"/>
-    <w:lsdException w:name="List 5" w:semiHidden="1" w:unhideWhenUsed="1"/>
-    <w:lsdException w:name="List Bullet 2" w:semiHidden="1" w:unhideWhenUsed="1"/>
-    <w:lsdException w:name="List Bullet 3" w:semiHidden="1" w:unhideWhenUsed="1"/>
-    <w:lsdException w:name="List Bullet 4" w:semiHidden="1" w:unhideWhenUsed="1"/>
-    <w:lsdException w:name="List Bullet 5" w:semiHidden="1" w:unhideWhenUsed="1"/>
-    <w:lsdException w:name="List Number 2" w:semiHidden="1" w:unhideWhenUsed="1"/>
-    <w:lsdException w:name="List Number 3" w:semiHidden="1" w:unhideWhenUsed="1"/>
-    <w:lsdException w:name="List Number 4" w:semiHidden="1" w:unhideWhenUsed="1"/>
-    <w:lsdException w:name="List Number 5" w:semiHidden="1" w:unhideWhenUsed="1"/>
-    <w:lsdException w:name="Title" w:uiPriority="10" w:qFormat="1"/>
-    <w:lsdException w:name="Closing" w:semiHidden="1" w:unhideWhenUsed="1"/>
-    <w:lsdException w:name="Signature" w:semiHidden="1" w:unhideWhenUsed="1"/>
-    <w:lsdException w:name="Default Paragraph Font" w:semiHidden="1" w:uiPriority="1" w:unhideWhenUsed="1"/>
-    <w:lsdException w:name="Body Text" w:semiHidden="1" w:unhideWhenUsed="1"/>
-    <w:lsdException w:name="Body Text Indent" w:semiHidden="1" w:unhideWhenUsed="1"/>
-    <w:lsdException w:name="List Continue" w:semiHidden="1" w:unhideWhenUsed="1"/>
-    <w:lsdException w:name="List Continue 2" w:semiHidden="1" w:unhideWhenUsed="1"/>
-    <w:lsdException w:name="List Continue 3" w:semiHidden="1" w:unhideWhenUsed="1"/>
-    <w:lsdException w:name="List Continue 4" w:semiHidden="1" w:unhideWhenUsed="1"/>
-    <w:lsdException w:name="List Continue 5" w:semiHidden="1" w:unhideWhenUsed="1"/>
-    <w:lsdException w:name="Message Header" w:semiHidden="1" w:unhideWhenUsed="1"/>
-    <w:lsdException w:name="Subtitle" w:uiPriority="11" w:qFormat="1"/>
-    <w:lsdException w:name="Salutation" w:semiHidden="1" w:unhideWhenUsed="1"/>
-    <w:lsdException w:name="Date" w:semiHidden="1" w:unhideWhenUsed="1"/>
-    <w:lsdException w:name="Body Text First Indent" w:semiHidden="1" w:unhideWhenUsed="1"/>
-    <w:lsdException w:name="Body Text First Indent 2" w:semiHidden="1" w:unhideWhenUsed="1"/>
-    <w:lsdException w:name="Note Heading" w:semiHidden="1" w:unhideWhenUsed="1"/>
-    <w:lsdException w:name="Body Text 2" w:semiHidden="1" w:unhideWhenUsed="1"/>
-    <w:lsdException w:name="Body Text 3" w:semiHidden="1" w:unhideWhenUsed="1"/>
-    <w:lsdException w:name="Body Text Indent 2" w:semiHidden="1" w:unhideWhenUsed="1"/>
-    <w:lsdException w:name="Body Text Indent 3" w:semiHidden="1" w:unhideWhenUsed="1"/>
-    <w:lsdException w:name="Block Text" w:semiHidden="1" w:unhideWhenUsed="1"/>
-    <w:lsdException w:name="Hyperlink" w:semiHidden="1" w:unhideWhenUsed="1"/>
-    <w:lsdException w:name="FollowedHyperlink" w:semiHidden="1" w:unhideWhenUsed="1"/>
-    <w:lsdException w:name="Strong" w:uiPriority="22" w:qFormat="1"/>
-    <w:lsdException w:name="Emphasis" w:uiPriority="20" w:qFormat="1"/>
-    <w:lsdException w:name="Document Map" w:semiHidden="1" w:unhideWhenUsed="1"/>
-    <w:lsdException w:name="Plain Text" w:semiHidden="1" w:unhideWhenUsed="1"/>
-    <w:lsdException w:name="E-mail Signature" w:semiHidden="1" w:unhideWhenUsed="1"/>
-    <w:lsdException w:name="HTML Top of Form" w:semiHidden="1" w:unhideWhenUsed="1"/>
-    <w:lsdException w:name="HTML Bottom of Form" w:semiHidden="1" w:unhideWhenUsed="1"/>
-    <w:lsdException w:name="Normal (Web)" w:semiHidden="1" w:unhideWhenUsed="1"/>
-    <w:lsdException w:name="HTML Acronym" w:semiHidden="1" w:unhideWhenUsed="1"/>
-    <w:lsdException w:name="HTML Address" w:semiHidden="1" w:unhideWhenUsed="1"/>
-    <w:lsdException w:name="HTML Cite" w:semiHidden="1" w:unhideWhenUsed="1"/>
-    <w:lsdException w:name="HTML Code" w:semiHidden="1" w:unhideWhenUsed="1"/>
-    <w:lsdException w:name="HTML Definition" w:semiHidden="1" w:unhideWhenUsed="1"/>
-    <w:lsdException w:name="HTML Keyboard" w:semiHidden="1" w:unhideWhenUsed="1"/>
-    <w:lsdException w:name="HTML Preformatted" w:semiHidden="1" w:unhideWhenUsed="1"/>
-    <w:lsdException w:name="HTML Sample" w:semiHidden="1" w:unhideWhenUsed="1"/>
-    <w:lsdException w:name="HTML Typewriter" w:semiHidden="1" w:unhideWhenUsed="1"/>
-    <w:lsdException w:name="HTML Variable" w:semiHidden="1" w:unhideWhenUsed="1"/>
-    <w:lsdException w:name="Normal Table" w:semiHidden="1" w:unhideWhenUsed="1"/>
-    <w:lsdException w:name="annotation subject" w:semiHidden="1" w:unhideWhenUsed="1"/>
-    <w:lsdException w:name="No List" w:semiHidden="1" w:unhideWhenUsed="1"/>
-    <w:lsdException w:name="Outline List 1" w:semiHidden="1" w:unhideWhenUsed="1"/>
-    <w:lsdException w:name="Outline List 2" w:semiHidden="1" w:unhideWhenUsed="1"/>
-    <w:lsdException w:name="Outline List 3" w:semiHidden="1" w:unhideWhenUsed="1"/>
-    <w:lsdException w:name="Table Simple 1" w:semiHidden="1" w:unhideWhenUsed="1"/>
-    <w:lsdException w:name="Table Simple 2" w:semiHidden="1" w:unhideWhenUsed="1"/>
-    <w:lsdException w:name="Table Simple 3" w:semiHidden="1" w:unhideWhenUsed="1"/>
-    <w:lsdException w:name="Table Classic 1" w:semiHidden="1" w:unhideWhenUsed="1"/>
-    <w:lsdException w:name="Table Classic 2" w:semiHidden="1" w:unhideWhenUsed="1"/>
-    <w:lsdException w:name="Table Classic 3" w:semiHidden="1" w:unhideWhenUsed="1"/>
-    <w:lsdException w:name="Table Classic 4" w:semiHidden="1" w:unhideWhenUsed="1"/>
-    <w:lsdException w:name="Table Colorful 1" w:semiHidden="1" w:unhideWhenUsed="1"/>
-    <w:lsdException w:name="Table Colorful 2" w:semiHidden="1" w:unhideWhenUsed="1"/>
-    <w:lsdException w:name="Table Colorful 3" w:semiHidden="1" w:unhideWhenUsed="1"/>
-    <w:lsdException w:name="Table Columns 1" w:semiHidden="1" w:unhideWhenUsed="1"/>
-    <w:lsdException w:name="Table Columns 2" w:semiHidden="1" w:unhideWhenUsed="1"/>
-    <w:lsdException w:name="Table Columns 3" w:semiHidden="1" w:unhideWhenUsed="1"/>
-    <w:lsdException w:name="Table Columns 4" w:semiHidden="1" w:unhideWhenUsed="1"/>
-    <w:lsdException w:name="Table Columns 5" w:semiHidden="1" w:unhideWhenUsed="1"/>
-    <w:lsdException w:name="Table Grid 1" w:semiHidden="1" w:unhideWhenUsed="1"/>
-    <w:lsdException w:name="Table Grid 2" w:semiHidden="1" w:unhideWhenUsed="1"/>
-    <w:lsdException w:name="Table Grid 3" w:semiHidden="1" w:unhideWhenUsed="1"/>
-    <w:lsdException w:name="Table Grid 4" w:semiHidden="1" w:unhideWhenUsed="1"/>
-    <w:lsdException w:name="Table Grid 5" w:semiHidden="1" w:unhideWhenUsed="1"/>
-    <w:lsdException w:name="Table Grid 6" w:semiHidden="1" w:unhideWhenUsed="1"/>
-    <w:lsdException w:name="Table Grid 7" w:semiHidden="1" w:unhideWhenUsed="1"/>
-    <w:lsdException w:name="Table Grid 8" w:semiHidden="1" w:unhideWhenUsed="1"/>
-    <w:lsdException w:name="Table List 1" w:semiHidden="1" w:unhideWhenUsed="1"/>
-    <w:lsdException w:name="Table List 2" w:semiHidden="1" w:unhideWhenUsed="1"/>
-    <w:lsdException w:name="Table List 3" w:semiHidden="1" w:unhideWhenUsed="1"/>
-    <w:lsdException w:name="Table List 4" w:semiHidden="1" w:unhideWhenUsed="1"/>
-    <w:lsdException w:name="Table List 5" w:semiHidden="1" w:unhideWhenUsed="1"/>
-    <w:lsdException w:name="Table List 6" w:semiHidden="1" w:unhideWhenUsed="1"/>
-    <w:lsdException w:name="Table List 7" w:semiHidden="1" w:unhideWhenUsed="1"/>
-    <w:lsdException w:name="Table List 8" w:semiHidden="1" w:unhideWhenUsed="1"/>
-    <w:lsdException w:name="Table 3D effects 1" w:semiHidden="1" w:unhideWhenUsed="1"/>
-    <w:lsdException w:name="Table 3D effects 2" w:semiHidden="1" w:unhideWhenUsed="1"/>
-    <w:lsdException w:name="Table 3D effects 3" w:semiHidden="1" w:unhideWhenUsed="1"/>
-    <w:lsdException w:name="Table Contemporary" w:semiHidden="1" w:unhideWhenUsed="1"/>
-    <w:lsdException w:name="Table Elegant" w:semiHidden="1" w:unhideWhenUsed="1"/>
-    <w:lsdException w:name="Table Professional" w:semiHidden="1" w:unhideWhenUsed="1"/>
-    <w:lsdException w:name="Table Subtle 1" w:semiHidden="1" w:unhideWhenUsed="1"/>
-    <w:lsdException w:name="Table Subtle 2" w:semiHidden="1" w:unhideWhenUsed="1"/>
-    <w:lsdException w:name="Table Web 1" w:semiHidden="1" w:unhideWhenUsed="1"/>
-    <w:lsdException w:name="Table Web 2" w:semiHidden="1" w:unhideWhenUsed="1"/>
-    <w:lsdException w:name="Table Web 3" w:semiHidden="1" w:unhideWhenUsed="1"/>
-    <w:lsdException w:name="Balloon Text" w:semiHidden="1" w:unhideWhenUsed="1"/>
-    <w:lsdException w:name="Table Grid" w:uiPriority="39"/>
-    <w:lsdException w:name="Table Theme" w:semiHidden="1" w:unhideWhenUsed="1"/>
-    <w:lsdException w:name="Placeholder Text" w:semiHidden="1"/>
-    <w:lsdException w:name="No Spacing" w:uiPriority="1" w:qFormat="1"/>
-    <w:lsdException w:name="Light Shading" w:uiPriority="60"/>
-    <w:lsdException w:name="Light List" w:uiPriority="61"/>
-    <w:lsdException w:name="Light Grid" w:uiPriority="62"/>
-    <w:lsdException w:name="Medium Shading 1" w:uiPriority="63"/>
-    <w:lsdException w:name="Medium Shading 2" w:uiPriority="64"/>
-    <w:lsdException w:name="Medium List 1" w:uiPriority="65"/>
-    <w:lsdException w:name="Medium List 2" w:uiPriority="66"/>
-    <w:lsdException w:name="Medium Grid 1" w:uiPriority="67"/>
-    <w:lsdException w:name="Medium Grid 2" w:uiPriority="68"/>
-    <w:lsdException w:name="Medium Grid 3" w:uiPriority="69"/>
-    <w:lsdException w:name="Dark List" w:uiPriority="70"/>
-    <w:lsdException w:name="Colorful Shading" w:uiPriority="71"/>
-    <w:lsdException w:name="Colorful List" w:uiPriority="72"/>
-    <w:lsdException w:name="Colorful Grid" w:uiPriority="73"/>
-    <w:lsdException w:name="Light Shading Accent 1" w:uiPriority="60"/>
-    <w:lsdException w:name="Light List Accent 1" w:uiPriority="61"/>
-    <w:lsdException w:name="Light Grid Accent 1" w:uiPriority="62"/>
-    <w:lsdException w:name="Medium Shading 1 Accent 1" w:uiPriority="63"/>
-    <w:lsdException w:name="Medium Shading 2 Accent 1" w:uiPriority="64"/>
-    <w:lsdException w:name="Medium List 1 Accent 1" w:uiPriority="65"/>
-    <w:lsdException w:name="Revision" w:semiHidden="1"/>
-    <w:lsdException w:name="List Paragraph" w:uiPriority="34" w:qFormat="1"/>
-    <w:lsdException w:name="Quote" w:uiPriority="29" w:qFormat="1"/>
-    <w:lsdException w:name="Intense Quote" w:uiPriority="30" w:qFormat="1"/>
-    <w:lsdException w:name="Medium List 2 Accent 1" w:uiPriority="66"/>
-    <w:lsdException w:name="Medium Grid 1 Accent 1" w:uiPriority="67"/>
-    <w:lsdException w:name="Medium Grid 2 Accent 1" w:uiPriority="68"/>
-    <w:lsdException w:name="Medium Grid 3 Accent 1" w:uiPriority="69"/>
-    <w:lsdException w:name="Dark List Accent 1" w:uiPriority="70"/>
-    <w:lsdException w:name="Colorful Shading Accent 1" w:uiPriority="71"/>
-    <w:lsdException w:name="Colorful List Accent 1" w:uiPriority="72"/>
-    <w:lsdException w:name="Colorful Grid Accent 1" w:uiPriority="73"/>
-    <w:lsdException w:name="Light Shading Accent 2" w:uiPriority="60"/>
-    <w:lsdException w:name="Light List Accent 2" w:uiPriority="61"/>
-    <w:lsdException w:name="Light Grid Accent 2" w:uiPriority="62"/>
-    <w:lsdException w:name="Medium Shading 1 Accent 2" w:uiPriority="63"/>
-    <w:lsdException w:name="Medium Shading 2 Accent 2" w:uiPriority="64"/>
-    <w:lsdException w:name="Medium List 1 Accent 2" w:uiPriority="65"/>
-    <w:lsdException w:name="Medium List 2 Accent 2" w:uiPriority="66"/>
-    <w:lsdException w:name="Medium Grid 1 Accent 2" w:uiPriority="67"/>
-    <w:lsdException w:name="Medium Grid 2 Accent 2" w:uiPriority="68"/>
-    <w:lsdException w:name="Medium Grid 3 Accent 2" w:uiPriority="69"/>
-    <w:lsdException w:name="Dark List Accent 2" w:uiPriority="70"/>
-    <w:lsdException w:name="Colorful Shading Accent 2" w:uiPriority="71"/>
-    <w:lsdException w:name="Colorful List Accent 2" w:uiPriority="72"/>
-    <w:lsdException w:name="Colorful Grid Accent 2" w:uiPriority="73"/>
-    <w:lsdException w:name="Light Shading Accent 3" w:uiPriority="60"/>
-    <w:lsdException w:name="Light List Accent 3" w:uiPriority="61"/>
-    <w:lsdException w:name="Light Grid Accent 3" w:uiPriority="62"/>
-    <w:lsdException w:name="Medium Shading 1 Accent 3" w:uiPriority="63"/>
-    <w:lsdException w:name="Medium Shading 2 Accent 3" w:uiPriority="64"/>
-    <w:lsdException w:name="Medium List 1 Accent 3" w:uiPriority="65"/>
-    <w:lsdException w:name="Medium List 2 Accent 3" w:uiPriority="66"/>
-    <w:lsdException w:name="Medium Grid 1 Accent 3" w:uiPriority="67"/>
-    <w:lsdException w:name="Medium Grid 2 Accent 3" w:uiPriority="68"/>
-    <w:lsdException w:name="Medium Grid 3 Accent 3" w:uiPriority="69"/>
-    <w:lsdException w:name="Dark List Accent 3" w:uiPriority="70"/>
-    <w:lsdException w:name="Colorful Shading Accent 3" w:uiPriority="71"/>
-    <w:lsdException w:name="Colorful List Accent 3" w:uiPriority="72"/>
-    <w:lsdException w:name="Colorful Grid Accent 3" w:uiPriority="73"/>
-    <w:lsdException w:name="Light Shading Accent 4" w:uiPriority="60"/>
-    <w:lsdException w:name="Light List Accent 4" w:uiPriority="61"/>
-    <w:lsdException w:name="Light Grid Accent 4" w:uiPriority="62"/>
-    <w:lsdException w:name="Medium Shading 1 Accent 4" w:uiPriority="63"/>
-    <w:lsdException w:name="Medium Shading 2 Accent 4" w:uiPriority="64"/>
-    <w:lsdException w:name="Medium List 1 Accent 4" w:uiPriority="65"/>
-    <w:lsdException w:name="Medium List 2 Accent 4" w:uiPriority="66"/>
-    <w:lsdException w:name="Medium Grid 1 Accent 4" w:uiPriority="67"/>
-    <w:lsdException w:name="Medium Grid 2 Accent 4" w:uiPriority="68"/>
-    <w:lsdException w:name="Medium Grid 3 Accent 4" w:uiPriority="69"/>
-    <w:lsdException w:name="Dark List Accent 4" w:uiPriority="70"/>
-    <w:lsdException w:name="Colorful Shading Accent 4" w:uiPriority="71"/>
-    <w:lsdException w:name="Colorful List Accent 4" w:uiPriority="72"/>
-    <w:lsdException w:name="Colorful Grid Accent 4" w:uiPriority="73"/>
-    <w:lsdException w:name="Light Shading Accent 5" w:uiPriority="60"/>
-    <w:lsdException w:name="Light List Accent 5" w:uiPriority="61"/>
-    <w:lsdException w:name="Light Grid Accent 5" w:uiPriority="62"/>
-    <w:lsdException w:name="Medium Shading 1 Accent 5" w:uiPriority="63"/>
-    <w:lsdException w:name="Medium Shading 2 Accent 5" w:uiPriority="64"/>
-    <w:lsdException w:name="Medium List 1 Accent 5" w:uiPriority="65"/>
-    <w:lsdException w:name="Medium List 2 Accent 5" w:uiPriority="66"/>
-    <w:lsdException w:name="Medium Grid 1 Accent 5" w:uiPriority="67"/>
-    <w:lsdException w:name="Medium Grid 2 Accent 5" w:uiPriority="68"/>
-    <w:lsdException w:name="Medium Grid 3 Accent 5" w:uiPriority="69"/>
-    <w:lsdException w:name="Dark List Accent 5" w:uiPriority="70"/>
-    <w:lsdException w:name="Colorful Shading Accent 5" w:uiPriority="71"/>
-    <w:lsdException w:name="Colorful List Accent 5" w:uiPriority="72"/>
-    <w:lsdException w:name="Colorful Grid Accent 5" w:uiPriority="73"/>
-    <w:lsdException w:name="Light Shading Accent 6" w:uiPriority="60"/>
-    <w:lsdException w:name="Light List Accent 6" w:uiPriority="61"/>
-    <w:lsdException w:name="Light Grid Accent 6" w:uiPriority="62"/>
-    <w:lsdException w:name="Medium Shading 1 Accent 6" w:uiPriority="63"/>
-    <w:lsdException w:name="Medium Shading 2 Accent 6" w:uiPriority="64"/>
-    <w:lsdException w:name="Medium List 1 Accent 6" w:uiPriority="65"/>
-    <w:lsdException w:name="Medium List 2 Accent 6" w:uiPriority="66"/>
-    <w:lsdException w:name="Medium Grid 1 Accent 6" w:uiPriority="67"/>
-    <w:lsdException w:name="Medium Grid 2 Accent 6" w:uiPriority="68"/>
-    <w:lsdException w:name="Medium Grid 3 Accent 6" w:uiPriority="69"/>
-    <w:lsdException w:name="Dark List Accent 6" w:uiPriority="70"/>
-    <w:lsdException w:name="Colorful Shading Accent 6" w:uiPriority="71"/>
-    <w:lsdException w:name="Colorful List Accent 6" w:uiPriority="72"/>
-    <w:lsdException w:name="Colorful Grid Accent 6" w:uiPriority="73"/>
-    <w:lsdException w:name="Subtle Emphasis" w:uiPriority="19" w:qFormat="1"/>
-    <w:lsdException w:name="Intense Emphasis" w:uiPriority="21" w:qFormat="1"/>
-    <w:lsdException w:name="Subtle Reference" w:uiPriority="31" w:qFormat="1"/>
-    <w:lsdException w:name="Intense Reference" w:uiPriority="32" w:qFormat="1"/>
-    <w:lsdException w:name="Book Title" w:uiPriority="33" w:qFormat="1"/>
-    <w:lsdException w:name="Bibliography" w:semiHidden="1" w:uiPriority="37" w:unhideWhenUsed="1"/>
-    <w:lsdException w:name="TOC Heading" w:semiHidden="1" w:uiPriority="39" w:unhideWhenUsed="1" w:qFormat="1"/>
-    <w:lsdException w:name="Plain Table 1" w:uiPriority="41"/>
-    <w:lsdException w:name="Plain Table 2" w:uiPriority="42"/>
-    <w:lsdException w:name="Plain Table 3" w:uiPriority="43"/>
-    <w:lsdException w:name="Plain Table 4" w:uiPriority="44"/>
-    <w:lsdException w:name="Plain Table 5" w:uiPriority="45"/>
-    <w:lsdException w:name="Grid Table Light" w:uiPriority="40"/>
-    <w:lsdException w:name="Grid Table 1 Light" w:uiPriority="46"/>
-    <w:lsdException w:name="Grid Table 2" w:uiPriority="47"/>
-    <w:lsdException w:name="Grid Table 3" w:uiPriority="48"/>
-    <w:lsdException w:name="Grid Table 4" w:uiPriority="49"/>
-    <w:lsdException w:name="Grid Table 5 Dark" w:uiPriority="50"/>
-    <w:lsdException w:name="Grid Table 6 Colorful" w:uiPriority="51"/>
-    <w:lsdException w:name="Grid Table 7 Colorful" w:uiPriority="52"/>
-    <w:lsdException w:name="Grid Table 1 Light Accent 1" w:uiPriority="46"/>
-    <w:lsdException w:name="Grid Table 2 Accent 1" w:uiPriority="47"/>
-    <w:lsdException w:name="Grid Table 3 Accent 1" w:uiPriority="48"/>
-    <w:lsdException w:name="Grid Table 4 Accent 1" w:uiPriority="49"/>
-    <w:lsdException w:name="Grid Table 5 Dark Accent 1" w:uiPriority="50"/>
-    <w:lsdException w:name="Grid Table 6 Colorful Accent 1" w:uiPriority="51"/>
-    <w:lsdException w:name="Grid Table 7 Colorful Accent 1" w:uiPriority="52"/>
-    <w:lsdException w:name="Grid Table 1 Light Accent 2" w:uiPriority="46"/>
-    <w:lsdException w:name="Grid Table 2 Accent 2" w:uiPriority="47"/>
-    <w:lsdException w:name="Grid Table 3 Accent 2" w:uiPriority="48"/>
-    <w:lsdException w:name="Grid Table 4 Accent 2" w:uiPriority="49"/>
-    <w:lsdException w:name="Grid Table 5 Dark Accent 2" w:uiPriority="50"/>
-    <w:lsdException w:name="Grid Table 6 Colorful Accent 2" w:uiPriority="51"/>
-    <w:lsdException w:name="Grid Table 7 Colorful Accent 2" w:uiPriority="52"/>
-    <w:lsdException w:name="Grid Table 1 Light Accent 3" w:uiPriority="46"/>
-    <w:lsdException w:name="Grid Table 2 Accent 3" w:uiPriority="47"/>
-    <w:lsdException w:name="Grid Table 3 Accent 3" w:uiPriority="48"/>
-    <w:lsdException w:name="Grid Table 4 Accent 3" w:uiPriority="49"/>
-    <w:lsdException w:name="Grid Table 5 Dark Accent 3" w:uiPriority="50"/>
-    <w:lsdException w:name="Grid Table 6 Colorful Accent 3" w:uiPriority="51"/>
-    <w:lsdException w:name="Grid Table 7 Colorful Accent 3" w:uiPriority="52"/>
-    <w:lsdException w:name="Grid Table 1 Light Accent 4" w:uiPriority="46"/>
-    <w:lsdException w:name="Grid Table 2 Accent 4" w:uiPriority="47"/>
-    <w:lsdException w:name="Grid Table 3 Accent 4" w:uiPriority="48"/>
-    <w:lsdException w:name="Grid Table 4 Accent 4" w:uiPriority="49"/>
-    <w:lsdException w:name="Grid Table 5 Dark Accent 4" w:uiPriority="50"/>
-    <w:lsdException w:name="Grid Table 6 Colorful Accent 4" w:uiPriority="51"/>
-    <w:lsdException w:name="Grid Table 7 Colorful Accent 4" w:uiPriority="52"/>
-    <w:lsdException w:name="Grid Table 1 Light Accent 5" w:uiPriority="46"/>
-    <w:lsdException w:name="Grid Table 2 Accent 5" w:uiPriority="47"/>
-    <w:lsdException w:name="Grid Table 3 Accent 5" w:uiPriority="48"/>
-    <w:lsdException w:name="Grid Table 4 Accent 5" w:uiPriority="49"/>
-    <w:lsdException w:name="Grid Table 5 Dark Accent 5" w:uiPriority="50"/>
-    <w:lsdException w:name="Grid Table 6 Colorful Accent 5" w:uiPriority="51"/>
-    <w:lsdException w:name="Grid Table 7 Colorful Accent 5" w:uiPriority="52"/>
-    <w:lsdException w:name="Grid Table 1 Light Accent 6" w:uiPriority="46"/>
-    <w:lsdException w:name="Grid Table 2 Accent 6" w:uiPriority="47"/>
-    <w:lsdException w:name="Grid Table 3 Accent 6" w:uiPriority="48"/>
-    <w:lsdException w:name="Grid Table 4 Accent 6" w:uiPriority="49"/>
-    <w:lsdException w:name="Grid Table 5 Dark Accent 6" w:uiPriority="50"/>
-    <w:lsdException w:name="Grid Table 6 Colorful Accent 6" w:uiPriority="51"/>
-    <w:lsdException w:name="Grid Table 7 Colorful Accent 6" w:uiPriority="52"/>
-    <w:lsdException w:name="List Table 1 Light" w:uiPriority="46"/>
-    <w:lsdException w:name="List Table 2" w:uiPriority="47"/>
-    <w:lsdException w:name="List Table 3" w:uiPriority="48"/>
-    <w:lsdException w:name="List Table 4" w:uiPriority="49"/>
-    <w:lsdException w:name="List Table 5 Dark" w:uiPriority="50"/>
-    <w:lsdException w:name="List Table 6 Colorful" w:uiPriority="51"/>
-    <w:lsdException w:name="List Table 7 Colorful" w:uiPriority="52"/>
-    <w:lsdException w:name="List Table 1 Light Accent 1" w:uiPriority="46"/>
-    <w:lsdException w:name="List Table 2 Accent 1" w:uiPriority="47"/>
-    <w:lsdException w:name="List Table 3 Accent 1" w:uiPriority="48"/>
-    <w:lsdException w:name="List Table 4 Accent 1" w:uiPriority="49"/>
-    <w:lsdException w:name="List Table 5 Dark Accent 1" w:uiPriority="50"/>
-    <w:lsdException w:name="List Table 6 Colorful Accent 1" w:uiPriority="51"/>
-    <w:lsdException w:name="List Table 7 Colorful Accent 1" w:uiPriority="52"/>
-    <w:lsdException w:name="List Table 1 Light Accent 2" w:uiPriority="46"/>
-    <w:lsdException w:name="List Table 2 Accent 2" w:uiPriority="47"/>
-    <w:lsdException w:name="List Table 3 Accent 2" w:uiPriority="48"/>
-    <w:lsdException w:name="List Table 4 Accent 2" w:uiPriority="49"/>
-    <w:lsdException w:name="List Table 5 Dark Accent 2" w:uiPriority="50"/>
-    <w:lsdException w:name="List Table 6 Colorful Accent 2" w:uiPriority="51"/>
-    <w:lsdException w:name="List Table 7 Colorful Accent 2" w:uiPriority="52"/>
-    <w:lsdException w:name="List Table 1 Light Accent 3" w:uiPriority="46"/>
-    <w:lsdException w:name="List Table 2 Accent 3" w:uiPriority="47"/>
-    <w:lsdException w:name="List Table 3 Accent 3" w:uiPriority="48"/>
-    <w:lsdException w:name="List Table 4 Accent 3" w:uiPriority="49"/>
-    <w:lsdException w:name="List Table 5 Dark Accent 3" w:uiPriority="50"/>
-    <w:lsdException w:name="List Table 6 Colorful Accent 3" w:uiPriority="51"/>
-    <w:lsdException w:name="List Table 7 Colorful Accent 3" w:uiPriority="52"/>
-    <w:lsdException w:name="List Table 1 Light Accent 4" w:uiPriority="46"/>
-    <w:lsdException w:name="List Table 2 Accent 4" w:uiPriority="47"/>
-    <w:lsdException w:name="List Table 3 Accent 4" w:uiPriority="48"/>
-    <w:lsdException w:name="List Table 4 Accent 4" w:uiPriority="49"/>
-    <w:lsdException w:name="List Table 5 Dark Accent 4" w:uiPriority="50"/>
-    <w:lsdException w:name="List Table 6 Colorful Accent 4" w:uiPriority="51"/>
-    <w:lsdException w:name="List Table 7 Colorful Accent 4" w:uiPriority="52"/>
-    <w:lsdException w:name="List Table 1 Light Accent 5" w:uiPriority="46"/>
-    <w:lsdException w:name="List Table 2 Accent 5" w:uiPriority="47"/>
-    <w:lsdException w:name="List Table 3 Accent 5" w:uiPriority="48"/>
-    <w:lsdException w:name="List Table 4 Accent 5" w:uiPriority="49"/>
-    <w:lsdException w:name="List Table 5 Dark Accent 5" w:uiPriority="50"/>
-    <w:lsdException w:name="List Table 6 Colorful Accent 5" w:uiPriority="51"/>
-    <w:lsdException w:name="List Table 7 Colorful Accent 5" w:uiPriority="52"/>
-    <w:lsdException w:name="List Table 1 Light Accent 6" w:uiPriority="46"/>
-    <w:lsdException w:name="List Table 2 Accent 6" w:uiPriority="47"/>
-    <w:lsdException w:name="List Table 3 Accent 6" w:uiPriority="48"/>
-    <w:lsdException w:name="List Table 4 Accent 6" w:uiPriority="49"/>
-    <w:lsdException w:name="List Table 5 Dark Accent 6" w:uiPriority="50"/>
-    <w:lsdException w:name="List Table 6 Colorful Accent 6" w:uiPriority="51"/>
-    <w:lsdException w:name="List Table 7 Colorful Accent 6" w:uiPriority="52"/>
+  <w:latentStyles w:defLockedState="0" w:defUIPriority="99" w:defSemiHidden="1" w:defUnhideWhenUsed="1" w:defQFormat="0" w:count="267">
+    <w:lsdException w:name="Normal" w:semiHidden="0" w:uiPriority="0" w:unhideWhenUsed="0" w:qFormat="1"/>
+    <w:lsdException w:name="heading 1" w:semiHidden="0" w:uiPriority="9" w:unhideWhenUsed="0" w:qFormat="1"/>
+    <w:lsdException w:name="heading 2" w:uiPriority="9" w:qFormat="1"/>
+    <w:lsdException w:name="heading 3" w:uiPriority="9" w:qFormat="1"/>
+    <w:lsdException w:name="heading 4" w:uiPriority="9" w:qFormat="1"/>
+    <w:lsdException w:name="heading 5" w:uiPriority="9" w:qFormat="1"/>
+    <w:lsdException w:name="heading 6" w:uiPriority="9" w:qFormat="1"/>
+    <w:lsdException w:name="heading 7" w:uiPriority="9" w:qFormat="1"/>
+    <w:lsdException w:name="heading 8" w:uiPriority="9" w:qFormat="1"/>
+    <w:lsdException w:name="heading 9" w:uiPriority="9" w:qFormat="1"/>
+    <w:lsdException w:name="toc 1" w:uiPriority="39"/>
+    <w:lsdException w:name="toc 2" w:uiPriority="39"/>
+    <w:lsdException w:name="toc 3" w:uiPriority="39"/>
+    <w:lsdException w:name="toc 4" w:uiPriority="39"/>
+    <w:lsdException w:name="toc 5" w:uiPriority="39"/>
+    <w:lsdException w:name="toc 6" w:uiPriority="39"/>
+    <w:lsdException w:name="toc 7" w:uiPriority="39"/>
+    <w:lsdException w:name="toc 8" w:uiPriority="39"/>
+    <w:lsdException w:name="toc 9" w:uiPriority="39"/>
+    <w:lsdException w:name="caption" w:uiPriority="35" w:qFormat="1"/>
+    <w:lsdException w:name="Title" w:semiHidden="0" w:uiPriority="10" w:unhideWhenUsed="0" w:qFormat="1"/>
+    <w:lsdException w:name="Default Paragraph Font" w:uiPriority="1"/>
+    <w:lsdException w:name="Subtitle" w:semiHidden="0" w:uiPriority="11" w:unhideWhenUsed="0" w:qFormat="1"/>
+    <w:lsdException w:name="Strong" w:semiHidden="0" w:uiPriority="22" w:unhideWhenUsed="0" w:qFormat="1"/>
+    <w:lsdException w:name="Emphasis" w:semiHidden="0" w:uiPriority="20" w:unhideWhenUsed="0" w:qFormat="1"/>
+    <w:lsdException w:name="Table Grid" w:semiHidden="0" w:uiPriority="39" w:unhideWhenUsed="0"/>
+    <w:lsdException w:name="Placeholder Text" w:unhideWhenUsed="0"/>
+    <w:lsdException w:name="No Spacing" w:semiHidden="0" w:uiPriority="1" w:unhideWhenUsed="0" w:qFormat="1"/>
+    <w:lsdException w:name="Light Shading" w:semiHidden="0" w:uiPriority="60" w:unhideWhenUsed="0"/>
+    <w:lsdException w:name="Light List" w:semiHidden="0" w:uiPriority="61" w:unhideWhenUsed="0"/>
+    <w:lsdException w:name="Light Grid" w:semiHidden="0" w:uiPriority="62" w:unhideWhenUsed="0"/>
+    <w:lsdException w:name="Medium Shading 1" w:semiHidden="0" w:uiPriority="63" w:unhideWhenUsed="0"/>
+    <w:lsdException w:name="Medium Shading 2" w:semiHidden="0" w:uiPriority="64" w:unhideWhenUsed="0"/>
+    <w:lsdException w:name="Medium List 1" w:semiHidden="0" w:uiPriority="65" w:unhideWhenUsed="0"/>
+    <w:lsdException w:name="Medium List 2" w:semiHidden="0" w:uiPriority="66" w:unhideWhenUsed="0"/>
+    <w:lsdException w:name="Medium Grid 1" w:semiHidden="0" w:uiPriority="67" w:unhideWhenUsed="0"/>
+    <w:lsdException w:name="Medium Grid 2" w:semiHidden="0" w:uiPriority="68" w:unhideWhenUsed="0"/>
+    <w:lsdException w:name="Medium Grid 3" w:semiHidden="0" w:uiPriority="69" w:unhideWhenUsed="0"/>
+    <w:lsdException w:name="Dark List" w:semiHidden="0" w:uiPriority="70" w:unhideWhenUsed="0"/>
+    <w:lsdException w:name="Colorful Shading" w:semiHidden="0" w:uiPriority="71" w:unhideWhenUsed="0"/>
+    <w:lsdException w:name="Colorful List" w:semiHidden="0" w:uiPriority="72" w:unhideWhenUsed="0"/>
+    <w:lsdException w:name="Colorful Grid" w:semiHidden="0" w:uiPriority="73" w:unhideWhenUsed="0"/>
+    <w:lsdException w:name="Light Shading Accent 1" w:semiHidden="0" w:uiPriority="60" w:unhideWhenUsed="0"/>
+    <w:lsdException w:name="Light List Accent 1" w:semiHidden="0" w:uiPriority="61" w:unhideWhenUsed="0"/>
+    <w:lsdException w:name="Light Grid Accent 1" w:semiHidden="0" w:uiPriority="62" w:unhideWhenUsed="0"/>
+    <w:lsdException w:name="Medium Shading 1 Accent 1" w:semiHidden="0" w:uiPriority="63" w:unhideWhenUsed="0"/>
+    <w:lsdException w:name="Medium Shading 2 Accent 1" w:semiHidden="0" w:uiPriority="64" w:unhideWhenUsed="0"/>
+    <w:lsdException w:name="Medium List 1 Accent 1" w:semiHidden="0" w:uiPriority="65" w:unhideWhenUsed="0"/>
+    <w:lsdException w:name="Revision" w:unhideWhenUsed="0"/>
+    <w:lsdException w:name="List Paragraph" w:semiHidden="0" w:uiPriority="34" w:unhideWhenUsed="0" w:qFormat="1"/>
+    <w:lsdException w:name="Quote" w:semiHidden="0" w:uiPriority="29" w:unhideWhenUsed="0" w:qFormat="1"/>
+    <w:lsdException w:name="Intense Quote" w:semiHidden="0" w:uiPriority="30" w:unhideWhenUsed="0" w:qFormat="1"/>
+    <w:lsdException w:name="Medium List 2 Accent 1" w:semiHidden="0" w:uiPriority="66" w:unhideWhenUsed="0"/>
+    <w:lsdException w:name="Medium Grid 1 Accent 1" w:semiHidden="0" w:uiPriority="67" w:unhideWhenUsed="0"/>
+    <w:lsdException w:name="Medium Grid 2 Accent 1" w:semiHidden="0" w:uiPriority="68" w:unhideWhenUsed="0"/>
+    <w:lsdException w:name="Medium Grid 3 Accent 1" w:semiHidden="0" w:uiPriority="69" w:unhideWhenUsed="0"/>
+    <w:lsdException w:name="Dark List Accent 1" w:semiHidden="0" w:uiPriority="70" w:unhideWhenUsed="0"/>
+    <w:lsdException w:name="Colorful Shading Accent 1" w:semiHidden="0" w:uiPriority="71" w:unhideWhenUsed="0"/>
+    <w:lsdException w:name="Colorful List Accent 1" w:semiHidden="0" w:uiPriority="72" w:unhideWhenUsed="0"/>
+    <w:lsdException w:name="Colorful Grid Accent 1" w:semiHidden="0" w:uiPriority="73" w:unhideWhenUsed="0"/>
+    <w:lsdException w:name="Light Shading Accent 2" w:semiHidden="0" w:uiPriority="60" w:unhideWhenUsed="0"/>
+    <w:lsdException w:name="Light List Accent 2" w:semiHidden="0" w:uiPriority="61" w:unhideWhenUsed="0"/>
+    <w:lsdException w:name="Light Grid Accent 2" w:semiHidden="0" w:uiPriority="62" w:unhideWhenUsed="0"/>
+    <w:lsdException w:name="Medium Shading 1 Accent 2" w:semiHidden="0" w:uiPriority="63" w:unhideWhenUsed="0"/>
+    <w:lsdException w:name="Medium Shading 2 Accent 2" w:semiHidden="0" w:uiPriority="64" w:unhideWhenUsed="0"/>
+    <w:lsdException w:name="Medium List 1 Accent 2" w:semiHidden="0" w:uiPriority="65" w:unhideWhenUsed="0"/>
+    <w:lsdException w:name="Medium List 2 Accent 2" w:semiHidden="0" w:uiPriority="66" w:unhideWhenUsed="0"/>
+    <w:lsdException w:name="Medium Grid 1 Accent 2" w:semiHidden="0" w:uiPriority="67" w:unhideWhenUsed="0"/>
+    <w:lsdException w:name="Medium Grid 2 Accent 2" w:semiHidden="0" w:uiPriority="68" w:unhideWhenUsed="0"/>
+    <w:lsdException w:name="Medium Grid 3 Accent 2" w:semiHidden="0" w:uiPriority="69" w:unhideWhenUsed="0"/>
+    <w:lsdException w:name="Dark List Accent 2" w:semiHidden="0" w:uiPriority="70" w:unhideWhenUsed="0"/>
+    <w:lsdException w:name="Colorful Shading Accent 2" w:semiHidden="0" w:uiPriority="71" w:unhideWhenUsed="0"/>
+    <w:lsdException w:name="Colorful List Accent 2" w:semiHidden="0" w:uiPriority="72" w:unhideWhenUsed="0"/>
+    <w:lsdException w:name="Colorful Grid Accent 2" w:semiHidden="0" w:uiPriority="73" w:unhideWhenUsed="0"/>
+    <w:lsdException w:name="Light Shading Accent 3" w:semiHidden="0" w:uiPriority="60" w:unhideWhenUsed="0"/>
+    <w:lsdException w:name="Light List Accent 3" w:semiHidden="0" w:uiPriority="61" w:unhideWhenUsed="0"/>
+    <w:lsdException w:name="Light Grid Accent 3" w:semiHidden="0" w:uiPriority="62" w:unhideWhenUsed="0"/>
+    <w:lsdException w:name="Medium Shading 1 Accent 3" w:semiHidden="0" w:uiPriority="63" w:unhideWhenUsed="0"/>
+    <w:lsdException w:name="Medium Shading 2 Accent 3" w:semiHidden="0" w:uiPriority="64" w:unhideWhenUsed="0"/>
+    <w:lsdException w:name="Medium List 1 Accent 3" w:semiHidden="0" w:uiPriority="65" w:unhideWhenUsed="0"/>
+    <w:lsdException w:name="Medium List 2 Accent 3" w:semiHidden="0" w:uiPriority="66" w:unhideWhenUsed="0"/>
+    <w:lsdException w:name="Medium Grid 1 Accent 3" w:semiHidden="0" w:uiPriority="67" w:unhideWhenUsed="0"/>
+    <w:lsdException w:name="Medium Grid 2 Accent 3" w:semiHidden="0" w:uiPriority="68" w:unhideWhenUsed="0"/>
+    <w:lsdException w:name="Medium Grid 3 Accent 3" w:semiHidden="0" w:uiPriority="69" w:unhideWhenUsed="0"/>
+    <w:lsdException w:name="Dark List Accent 3" w:semiHidden="0" w:uiPriority="70" w:unhideWhenUsed="0"/>
+    <w:lsdException w:name="Colorful Shading Accent 3" w:semiHidden="0" w:uiPriority="71" w:unhideWhenUsed="0"/>
+    <w:lsdException w:name="Colorful List Accent 3" w:semiHidden="0" w:uiPriority="72" w:unhideWhenUsed="0"/>
+    <w:lsdException w:name="Colorful Grid Accent 3" w:semiHidden="0" w:uiPriority="73" w:unhideWhenUsed="0"/>
+    <w:lsdException w:name="Light Shading Accent 4" w:semiHidden="0" w:uiPriority="60" w:unhideWhenUsed="0"/>
+    <w:lsdException w:name="Light List Accent 4" w:semiHidden="0" w:uiPriority="61" w:unhideWhenUsed="0"/>
+    <w:lsdException w:name="Light Grid Accent 4" w:semiHidden="0" w:uiPriority="62" w:unhideWhenUsed="0"/>
+    <w:lsdException w:name="Medium Shading 1 Accent 4" w:semiHidden="0" w:uiPriority="63" w:unhideWhenUsed="0"/>
+    <w:lsdException w:name="Medium Shading 2 Accent 4" w:semiHidden="0" w:uiPriority="64" w:unhideWhenUsed="0"/>
+    <w:lsdException w:name="Medium List 1 Accent 4" w:semiHidden="0" w:uiPriority="65" w:unhideWhenUsed="0"/>
+    <w:lsdException w:name="Medium List 2 Accent 4" w:semiHidden="0" w:uiPriority="66" w:unhideWhenUsed="0"/>
+    <w:lsdException w:name="Medium Grid 1 Accent 4" w:semiHidden="0" w:uiPriority="67" w:unhideWhenUsed="0"/>
+    <w:lsdException w:name="Medium Grid 2 Accent 4" w:semiHidden="0" w:uiPriority="68" w:unhideWhenUsed="0"/>
+    <w:lsdException w:name="Medium Grid 3 Accent 4" w:semiHidden="0" w:uiPriority="69" w:unhideWhenUsed="0"/>
+    <w:lsdException w:name="Dark List Accent 4" w:semiHidden="0" w:uiPriority="70" w:unhideWhenUsed="0"/>
+    <w:lsdException w:name="Colorful Shading Accent 4" w:semiHidden="0" w:uiPriority="71" w:unhideWhenUsed="0"/>
+    <w:lsdException w:name="Colorful List Accent 4" w:semiHidden="0" w:uiPriority="72" w:unhideWhenUsed="0"/>
+    <w:lsdException w:name="Colorful Grid Accent 4" w:semiHidden="0" w:uiPriority="73" w:unhideWhenUsed="0"/>
+    <w:lsdException w:name="Light Shading Accent 5" w:semiHidden="0" w:uiPriority="60" w:unhideWhenUsed="0"/>
+    <w:lsdException w:name="Light List Accent 5" w:semiHidden="0" w:uiPriority="61" w:unhideWhenUsed="0"/>
+    <w:lsdException w:name="Light Grid Accent 5" w:semiHidden="0" w:uiPriority="62" w:unhideWhenUsed="0"/>
+    <w:lsdException w:name="Medium Shading 1 Accent 5" w:semiHidden="0" w:uiPriority="63" w:unhideWhenUsed="0"/>
+    <w:lsdException w:name="Medium Shading 2 Accent 5" w:semiHidden="0" w:uiPriority="64" w:unhideWhenUsed="0"/>
+    <w:lsdException w:name="Medium List 1 Accent 5" w:semiHidden="0" w:uiPriority="65" w:unhideWhenUsed="0"/>
+    <w:lsdException w:name="Medium List 2 Accent 5" w:semiHidden="0" w:uiPriority="66" w:unhideWhenUsed="0"/>
+    <w:lsdException w:name="Medium Grid 1 Accent 5" w:semiHidden="0" w:uiPriority="67" w:unhideWhenUsed="0"/>
+    <w:lsdException w:name="Medium Grid 2 Accent 5" w:semiHidden="0" w:uiPriority="68" w:unhideWhenUsed="0"/>
+    <w:lsdException w:name="Medium Grid 3 Accent 5" w:semiHidden="0" w:uiPriority="69" w:unhideWhenUsed="0"/>
+    <w:lsdException w:name="Dark List Accent 5" w:semiHidden="0" w:uiPriority="70" w:unhideWhenUsed="0"/>
+    <w:lsdException w:name="Colorful Shading Accent 5" w:semiHidden="0" w:uiPriority="71" w:unhideWhenUsed="0"/>
+    <w:lsdException w:name="Colorful List Accent 5" w:semiHidden="0" w:uiPriority="72" w:unhideWhenUsed="0"/>
+    <w:lsdException w:name="Colorful Grid Accent 5" w:semiHidden="0" w:uiPriority="73" w:unhideWhenUsed="0"/>
+    <w:lsdException w:name="Light Shading Accent 6" w:semiHidden="0" w:uiPriority="60" w:unhideWhenUsed="0"/>
+    <w:lsdException w:name="Light List Accent 6" w:semiHidden="0" w:uiPriority="61" w:unhideWhenUsed="0"/>
+    <w:lsdException w:name="Light Grid Accent 6" w:semiHidden="0" w:uiPriority="62" w:unhideWhenUsed="0"/>
+    <w:lsdException w:name="Medium Shading 1 Accent 6" w:semiHidden="0" w:uiPriority="63" w:unhideWhenUsed="0"/>
+    <w:lsdException w:name="Medium Shading 2 Accent 6" w:semiHidden="0" w:uiPriority="64" w:unhideWhenUsed="0"/>
+    <w:lsdException w:name="Medium List 1 Accent 6" w:semiHidden="0" w:uiPriority="65" w:unhideWhenUsed="0"/>
+    <w:lsdException w:name="Medium List 2 Accent 6" w:semiHidden="0" w:uiPriority="66" w:unhideWhenUsed="0"/>
+    <w:lsdException w:name="Medium Grid 1 Accent 6" w:semiHidden="0" w:uiPriority="67" w:unhideWhenUsed="0"/>
+    <w:lsdException w:name="Medium Grid 2 Accent 6" w:semiHidden="0" w:uiPriority="68" w:unhideWhenUsed="0"/>
+    <w:lsdException w:name="Medium Grid 3 Accent 6" w:semiHidden="0" w:uiPriority="69" w:unhideWhenUsed="0"/>
+    <w:lsdException w:name="Dark List Accent 6" w:semiHidden="0" w:uiPriority="70" w:unhideWhenUsed="0"/>
+    <w:lsdException w:name="Colorful Shading Accent 6" w:semiHidden="0" w:uiPriority="71" w:unhideWhenUsed="0"/>
+    <w:lsdException w:name="Colorful List Accent 6" w:semiHidden="0" w:uiPriority="72" w:unhideWhenUsed="0"/>
+    <w:lsdException w:name="Colorful Grid Accent 6" w:semiHidden="0" w:uiPriority="73" w:unhideWhenUsed="0"/>
+    <w:lsdException w:name="Subtle Emphasis" w:semiHidden="0" w:uiPriority="19" w:unhideWhenUsed="0" w:qFormat="1"/>
+    <w:lsdException w:name="Intense Emphasis" w:semiHidden="0" w:uiPriority="21" w:unhideWhenUsed="0" w:qFormat="1"/>
+    <w:lsdException w:name="Subtle Reference" w:semiHidden="0" w:uiPriority="31" w:unhideWhenUsed="0" w:qFormat="1"/>
+    <w:lsdException w:name="Intense Reference" w:semiHidden="0" w:uiPriority="32" w:unhideWhenUsed="0" w:qFormat="1"/>
+    <w:lsdException w:name="Book Title" w:semiHidden="0" w:uiPriority="33" w:unhideWhenUsed="0" w:qFormat="1"/>
+    <w:lsdException w:name="Bibliography" w:uiPriority="37"/>
+    <w:lsdException w:name="TOC Heading" w:uiPriority="39" w:qFormat="1"/>
   </w:latentStyles>
   <w:style w:type="paragraph" w:default="1" w:styleId="Normal">
     <w:name w:val="Normal"/>
@@ -4306,6 +3957,306 @@
       <w:color w:val="44546A" w:themeColor="text2"/>
       <w:sz w:val="18"/>
       <w:szCs w:val="18"/>
+    </w:rPr>
+  </w:style>
+  <w:style w:type="paragraph" w:styleId="BalloonText">
+    <w:name w:val="Balloon Text"/>
+    <w:basedOn w:val="Normal"/>
+    <w:link w:val="BalloonTextChar"/>
+    <w:uiPriority w:val="99"/>
+    <w:semiHidden/>
+    <w:unhideWhenUsed/>
+    <w:rsid w:val="00021AC5"/>
+    <w:pPr>
+      <w:spacing w:after="0" w:line="240" w:lineRule="auto"/>
+    </w:pPr>
+    <w:rPr>
+      <w:rFonts w:ascii="Tahoma" w:hAnsi="Tahoma" w:cs="Tahoma"/>
+      <w:sz w:val="16"/>
+      <w:szCs w:val="16"/>
+    </w:rPr>
+  </w:style>
+  <w:style w:type="character" w:customStyle="1" w:styleId="BalloonTextChar">
+    <w:name w:val="Balloon Text Char"/>
+    <w:basedOn w:val="DefaultParagraphFont"/>
+    <w:link w:val="BalloonText"/>
+    <w:uiPriority w:val="99"/>
+    <w:semiHidden/>
+    <w:rsid w:val="00021AC5"/>
+    <w:rPr>
+      <w:rFonts w:ascii="Tahoma" w:hAnsi="Tahoma" w:cs="Tahoma"/>
+      <w:sz w:val="16"/>
+      <w:szCs w:val="16"/>
+    </w:rPr>
+  </w:style>
+</w:styles>
+</file>
+
+<file path=word/stylesWithEffects.xml><?xml version="1.0" encoding="utf-8"?>
+<w:styles xmlns:wpc="http://schemas.microsoft.com/office/word/2010/wordprocessingCanvas" xmlns:mc="http://schemas.openxmlformats.org/markup-compatibility/2006" xmlns:o="urn:schemas-microsoft-com:office:office" xmlns:r="http://schemas.openxmlformats.org/officeDocument/2006/relationships" xmlns:m="http://schemas.openxmlformats.org/officeDocument/2006/math" xmlns:v="urn:schemas-microsoft-com:vml" xmlns:wp14="http://schemas.microsoft.com/office/word/2010/wordprocessingDrawing" xmlns:wp="http://schemas.openxmlformats.org/drawingml/2006/wordprocessingDrawing" xmlns:w10="urn:schemas-microsoft-com:office:word" xmlns:w="http://schemas.openxmlformats.org/wordprocessingml/2006/main" xmlns:w14="http://schemas.microsoft.com/office/word/2010/wordml" xmlns:wpg="http://schemas.microsoft.com/office/word/2010/wordprocessingGroup" xmlns:wpi="http://schemas.microsoft.com/office/word/2010/wordprocessingInk" xmlns:wne="http://schemas.microsoft.com/office/word/2006/wordml" xmlns:wps="http://schemas.microsoft.com/office/word/2010/wordprocessingShape" mc:Ignorable="w14 wp14">
+  <w:docDefaults>
+    <w:rPrDefault>
+      <w:rPr>
+        <w:rFonts w:asciiTheme="minorHAnsi" w:eastAsiaTheme="minorHAnsi" w:hAnsiTheme="minorHAnsi" w:cstheme="minorBidi"/>
+        <w:sz w:val="22"/>
+        <w:szCs w:val="22"/>
+        <w:lang w:val="en-US" w:eastAsia="en-US" w:bidi="ar-SA"/>
+      </w:rPr>
+    </w:rPrDefault>
+    <w:pPrDefault>
+      <w:pPr>
+        <w:spacing w:after="160" w:line="259" w:lineRule="auto"/>
+      </w:pPr>
+    </w:pPrDefault>
+  </w:docDefaults>
+  <w:latentStyles w:defLockedState="0" w:defUIPriority="99" w:defSemiHidden="1" w:defUnhideWhenUsed="1" w:defQFormat="0" w:count="267">
+    <w:lsdException w:name="Normal" w:semiHidden="0" w:uiPriority="0" w:unhideWhenUsed="0" w:qFormat="1"/>
+    <w:lsdException w:name="heading 1" w:semiHidden="0" w:uiPriority="9" w:unhideWhenUsed="0" w:qFormat="1"/>
+    <w:lsdException w:name="heading 2" w:uiPriority="9" w:qFormat="1"/>
+    <w:lsdException w:name="heading 3" w:uiPriority="9" w:qFormat="1"/>
+    <w:lsdException w:name="heading 4" w:uiPriority="9" w:qFormat="1"/>
+    <w:lsdException w:name="heading 5" w:uiPriority="9" w:qFormat="1"/>
+    <w:lsdException w:name="heading 6" w:uiPriority="9" w:qFormat="1"/>
+    <w:lsdException w:name="heading 7" w:uiPriority="9" w:qFormat="1"/>
+    <w:lsdException w:name="heading 8" w:uiPriority="9" w:qFormat="1"/>
+    <w:lsdException w:name="heading 9" w:uiPriority="9" w:qFormat="1"/>
+    <w:lsdException w:name="toc 1" w:uiPriority="39"/>
+    <w:lsdException w:name="toc 2" w:uiPriority="39"/>
+    <w:lsdException w:name="toc 3" w:uiPriority="39"/>
+    <w:lsdException w:name="toc 4" w:uiPriority="39"/>
+    <w:lsdException w:name="toc 5" w:uiPriority="39"/>
+    <w:lsdException w:name="toc 6" w:uiPriority="39"/>
+    <w:lsdException w:name="toc 7" w:uiPriority="39"/>
+    <w:lsdException w:name="toc 8" w:uiPriority="39"/>
+    <w:lsdException w:name="toc 9" w:uiPriority="39"/>
+    <w:lsdException w:name="caption" w:uiPriority="35" w:qFormat="1"/>
+    <w:lsdException w:name="Title" w:semiHidden="0" w:uiPriority="10" w:unhideWhenUsed="0" w:qFormat="1"/>
+    <w:lsdException w:name="Default Paragraph Font" w:uiPriority="1"/>
+    <w:lsdException w:name="Subtitle" w:semiHidden="0" w:uiPriority="11" w:unhideWhenUsed="0" w:qFormat="1"/>
+    <w:lsdException w:name="Strong" w:semiHidden="0" w:uiPriority="22" w:unhideWhenUsed="0" w:qFormat="1"/>
+    <w:lsdException w:name="Emphasis" w:semiHidden="0" w:uiPriority="20" w:unhideWhenUsed="0" w:qFormat="1"/>
+    <w:lsdException w:name="Table Grid" w:semiHidden="0" w:uiPriority="39" w:unhideWhenUsed="0"/>
+    <w:lsdException w:name="Placeholder Text" w:unhideWhenUsed="0"/>
+    <w:lsdException w:name="No Spacing" w:semiHidden="0" w:uiPriority="1" w:unhideWhenUsed="0" w:qFormat="1"/>
+    <w:lsdException w:name="Light Shading" w:semiHidden="0" w:uiPriority="60" w:unhideWhenUsed="0"/>
+    <w:lsdException w:name="Light List" w:semiHidden="0" w:uiPriority="61" w:unhideWhenUsed="0"/>
+    <w:lsdException w:name="Light Grid" w:semiHidden="0" w:uiPriority="62" w:unhideWhenUsed="0"/>
+    <w:lsdException w:name="Medium Shading 1" w:semiHidden="0" w:uiPriority="63" w:unhideWhenUsed="0"/>
+    <w:lsdException w:name="Medium Shading 2" w:semiHidden="0" w:uiPriority="64" w:unhideWhenUsed="0"/>
+    <w:lsdException w:name="Medium List 1" w:semiHidden="0" w:uiPriority="65" w:unhideWhenUsed="0"/>
+    <w:lsdException w:name="Medium List 2" w:semiHidden="0" w:uiPriority="66" w:unhideWhenUsed="0"/>
+    <w:lsdException w:name="Medium Grid 1" w:semiHidden="0" w:uiPriority="67" w:unhideWhenUsed="0"/>
+    <w:lsdException w:name="Medium Grid 2" w:semiHidden="0" w:uiPriority="68" w:unhideWhenUsed="0"/>
+    <w:lsdException w:name="Medium Grid 3" w:semiHidden="0" w:uiPriority="69" w:unhideWhenUsed="0"/>
+    <w:lsdException w:name="Dark List" w:semiHidden="0" w:uiPriority="70" w:unhideWhenUsed="0"/>
+    <w:lsdException w:name="Colorful Shading" w:semiHidden="0" w:uiPriority="71" w:unhideWhenUsed="0"/>
+    <w:lsdException w:name="Colorful List" w:semiHidden="0" w:uiPriority="72" w:unhideWhenUsed="0"/>
+    <w:lsdException w:name="Colorful Grid" w:semiHidden="0" w:uiPriority="73" w:unhideWhenUsed="0"/>
+    <w:lsdException w:name="Light Shading Accent 1" w:semiHidden="0" w:uiPriority="60" w:unhideWhenUsed="0"/>
+    <w:lsdException w:name="Light List Accent 1" w:semiHidden="0" w:uiPriority="61" w:unhideWhenUsed="0"/>
+    <w:lsdException w:name="Light Grid Accent 1" w:semiHidden="0" w:uiPriority="62" w:unhideWhenUsed="0"/>
+    <w:lsdException w:name="Medium Shading 1 Accent 1" w:semiHidden="0" w:uiPriority="63" w:unhideWhenUsed="0"/>
+    <w:lsdException w:name="Medium Shading 2 Accent 1" w:semiHidden="0" w:uiPriority="64" w:unhideWhenUsed="0"/>
+    <w:lsdException w:name="Medium List 1 Accent 1" w:semiHidden="0" w:uiPriority="65" w:unhideWhenUsed="0"/>
+    <w:lsdException w:name="Revision" w:unhideWhenUsed="0"/>
+    <w:lsdException w:name="List Paragraph" w:semiHidden="0" w:uiPriority="34" w:unhideWhenUsed="0" w:qFormat="1"/>
+    <w:lsdException w:name="Quote" w:semiHidden="0" w:uiPriority="29" w:unhideWhenUsed="0" w:qFormat="1"/>
+    <w:lsdException w:name="Intense Quote" w:semiHidden="0" w:uiPriority="30" w:unhideWhenUsed="0" w:qFormat="1"/>
+    <w:lsdException w:name="Medium List 2 Accent 1" w:semiHidden="0" w:uiPriority="66" w:unhideWhenUsed="0"/>
+    <w:lsdException w:name="Medium Grid 1 Accent 1" w:semiHidden="0" w:uiPriority="67" w:unhideWhenUsed="0"/>
+    <w:lsdException w:name="Medium Grid 2 Accent 1" w:semiHidden="0" w:uiPriority="68" w:unhideWhenUsed="0"/>
+    <w:lsdException w:name="Medium Grid 3 Accent 1" w:semiHidden="0" w:uiPriority="69" w:unhideWhenUsed="0"/>
+    <w:lsdException w:name="Dark List Accent 1" w:semiHidden="0" w:uiPriority="70" w:unhideWhenUsed="0"/>
+    <w:lsdException w:name="Colorful Shading Accent 1" w:semiHidden="0" w:uiPriority="71" w:unhideWhenUsed="0"/>
+    <w:lsdException w:name="Colorful List Accent 1" w:semiHidden="0" w:uiPriority="72" w:unhideWhenUsed="0"/>
+    <w:lsdException w:name="Colorful Grid Accent 1" w:semiHidden="0" w:uiPriority="73" w:unhideWhenUsed="0"/>
+    <w:lsdException w:name="Light Shading Accent 2" w:semiHidden="0" w:uiPriority="60" w:unhideWhenUsed="0"/>
+    <w:lsdException w:name="Light List Accent 2" w:semiHidden="0" w:uiPriority="61" w:unhideWhenUsed="0"/>
+    <w:lsdException w:name="Light Grid Accent 2" w:semiHidden="0" w:uiPriority="62" w:unhideWhenUsed="0"/>
+    <w:lsdException w:name="Medium Shading 1 Accent 2" w:semiHidden="0" w:uiPriority="63" w:unhideWhenUsed="0"/>
+    <w:lsdException w:name="Medium Shading 2 Accent 2" w:semiHidden="0" w:uiPriority="64" w:unhideWhenUsed="0"/>
+    <w:lsdException w:name="Medium List 1 Accent 2" w:semiHidden="0" w:uiPriority="65" w:unhideWhenUsed="0"/>
+    <w:lsdException w:name="Medium List 2 Accent 2" w:semiHidden="0" w:uiPriority="66" w:unhideWhenUsed="0"/>
+    <w:lsdException w:name="Medium Grid 1 Accent 2" w:semiHidden="0" w:uiPriority="67" w:unhideWhenUsed="0"/>
+    <w:lsdException w:name="Medium Grid 2 Accent 2" w:semiHidden="0" w:uiPriority="68" w:unhideWhenUsed="0"/>
+    <w:lsdException w:name="Medium Grid 3 Accent 2" w:semiHidden="0" w:uiPriority="69" w:unhideWhenUsed="0"/>
+    <w:lsdException w:name="Dark List Accent 2" w:semiHidden="0" w:uiPriority="70" w:unhideWhenUsed="0"/>
+    <w:lsdException w:name="Colorful Shading Accent 2" w:semiHidden="0" w:uiPriority="71" w:unhideWhenUsed="0"/>
+    <w:lsdException w:name="Colorful List Accent 2" w:semiHidden="0" w:uiPriority="72" w:unhideWhenUsed="0"/>
+    <w:lsdException w:name="Colorful Grid Accent 2" w:semiHidden="0" w:uiPriority="73" w:unhideWhenUsed="0"/>
+    <w:lsdException w:name="Light Shading Accent 3" w:semiHidden="0" w:uiPriority="60" w:unhideWhenUsed="0"/>
+    <w:lsdException w:name="Light List Accent 3" w:semiHidden="0" w:uiPriority="61" w:unhideWhenUsed="0"/>
+    <w:lsdException w:name="Light Grid Accent 3" w:semiHidden="0" w:uiPriority="62" w:unhideWhenUsed="0"/>
+    <w:lsdException w:name="Medium Shading 1 Accent 3" w:semiHidden="0" w:uiPriority="63" w:unhideWhenUsed="0"/>
+    <w:lsdException w:name="Medium Shading 2 Accent 3" w:semiHidden="0" w:uiPriority="64" w:unhideWhenUsed="0"/>
+    <w:lsdException w:name="Medium List 1 Accent 3" w:semiHidden="0" w:uiPriority="65" w:unhideWhenUsed="0"/>
+    <w:lsdException w:name="Medium List 2 Accent 3" w:semiHidden="0" w:uiPriority="66" w:unhideWhenUsed="0"/>
+    <w:lsdException w:name="Medium Grid 1 Accent 3" w:semiHidden="0" w:uiPriority="67" w:unhideWhenUsed="0"/>
+    <w:lsdException w:name="Medium Grid 2 Accent 3" w:semiHidden="0" w:uiPriority="68" w:unhideWhenUsed="0"/>
+    <w:lsdException w:name="Medium Grid 3 Accent 3" w:semiHidden="0" w:uiPriority="69" w:unhideWhenUsed="0"/>
+    <w:lsdException w:name="Dark List Accent 3" w:semiHidden="0" w:uiPriority="70" w:unhideWhenUsed="0"/>
+    <w:lsdException w:name="Colorful Shading Accent 3" w:semiHidden="0" w:uiPriority="71" w:unhideWhenUsed="0"/>
+    <w:lsdException w:name="Colorful List Accent 3" w:semiHidden="0" w:uiPriority="72" w:unhideWhenUsed="0"/>
+    <w:lsdException w:name="Colorful Grid Accent 3" w:semiHidden="0" w:uiPriority="73" w:unhideWhenUsed="0"/>
+    <w:lsdException w:name="Light Shading Accent 4" w:semiHidden="0" w:uiPriority="60" w:unhideWhenUsed="0"/>
+    <w:lsdException w:name="Light List Accent 4" w:semiHidden="0" w:uiPriority="61" w:unhideWhenUsed="0"/>
+    <w:lsdException w:name="Light Grid Accent 4" w:semiHidden="0" w:uiPriority="62" w:unhideWhenUsed="0"/>
+    <w:lsdException w:name="Medium Shading 1 Accent 4" w:semiHidden="0" w:uiPriority="63" w:unhideWhenUsed="0"/>
+    <w:lsdException w:name="Medium Shading 2 Accent 4" w:semiHidden="0" w:uiPriority="64" w:unhideWhenUsed="0"/>
+    <w:lsdException w:name="Medium List 1 Accent 4" w:semiHidden="0" w:uiPriority="65" w:unhideWhenUsed="0"/>
+    <w:lsdException w:name="Medium List 2 Accent 4" w:semiHidden="0" w:uiPriority="66" w:unhideWhenUsed="0"/>
+    <w:lsdException w:name="Medium Grid 1 Accent 4" w:semiHidden="0" w:uiPriority="67" w:unhideWhenUsed="0"/>
+    <w:lsdException w:name="Medium Grid 2 Accent 4" w:semiHidden="0" w:uiPriority="68" w:unhideWhenUsed="0"/>
+    <w:lsdException w:name="Medium Grid 3 Accent 4" w:semiHidden="0" w:uiPriority="69" w:unhideWhenUsed="0"/>
+    <w:lsdException w:name="Dark List Accent 4" w:semiHidden="0" w:uiPriority="70" w:unhideWhenUsed="0"/>
+    <w:lsdException w:name="Colorful Shading Accent 4" w:semiHidden="0" w:uiPriority="71" w:unhideWhenUsed="0"/>
+    <w:lsdException w:name="Colorful List Accent 4" w:semiHidden="0" w:uiPriority="72" w:unhideWhenUsed="0"/>
+    <w:lsdException w:name="Colorful Grid Accent 4" w:semiHidden="0" w:uiPriority="73" w:unhideWhenUsed="0"/>
+    <w:lsdException w:name="Light Shading Accent 5" w:semiHidden="0" w:uiPriority="60" w:unhideWhenUsed="0"/>
+    <w:lsdException w:name="Light List Accent 5" w:semiHidden="0" w:uiPriority="61" w:unhideWhenUsed="0"/>
+    <w:lsdException w:name="Light Grid Accent 5" w:semiHidden="0" w:uiPriority="62" w:unhideWhenUsed="0"/>
+    <w:lsdException w:name="Medium Shading 1 Accent 5" w:semiHidden="0" w:uiPriority="63" w:unhideWhenUsed="0"/>
+    <w:lsdException w:name="Medium Shading 2 Accent 5" w:semiHidden="0" w:uiPriority="64" w:unhideWhenUsed="0"/>
+    <w:lsdException w:name="Medium List 1 Accent 5" w:semiHidden="0" w:uiPriority="65" w:unhideWhenUsed="0"/>
+    <w:lsdException w:name="Medium List 2 Accent 5" w:semiHidden="0" w:uiPriority="66" w:unhideWhenUsed="0"/>
+    <w:lsdException w:name="Medium Grid 1 Accent 5" w:semiHidden="0" w:uiPriority="67" w:unhideWhenUsed="0"/>
+    <w:lsdException w:name="Medium Grid 2 Accent 5" w:semiHidden="0" w:uiPriority="68" w:unhideWhenUsed="0"/>
+    <w:lsdException w:name="Medium Grid 3 Accent 5" w:semiHidden="0" w:uiPriority="69" w:unhideWhenUsed="0"/>
+    <w:lsdException w:name="Dark List Accent 5" w:semiHidden="0" w:uiPriority="70" w:unhideWhenUsed="0"/>
+    <w:lsdException w:name="Colorful Shading Accent 5" w:semiHidden="0" w:uiPriority="71" w:unhideWhenUsed="0"/>
+    <w:lsdException w:name="Colorful List Accent 5" w:semiHidden="0" w:uiPriority="72" w:unhideWhenUsed="0"/>
+    <w:lsdException w:name="Colorful Grid Accent 5" w:semiHidden="0" w:uiPriority="73" w:unhideWhenUsed="0"/>
+    <w:lsdException w:name="Light Shading Accent 6" w:semiHidden="0" w:uiPriority="60" w:unhideWhenUsed="0"/>
+    <w:lsdException w:name="Light List Accent 6" w:semiHidden="0" w:uiPriority="61" w:unhideWhenUsed="0"/>
+    <w:lsdException w:name="Light Grid Accent 6" w:semiHidden="0" w:uiPriority="62" w:unhideWhenUsed="0"/>
+    <w:lsdException w:name="Medium Shading 1 Accent 6" w:semiHidden="0" w:uiPriority="63" w:unhideWhenUsed="0"/>
+    <w:lsdException w:name="Medium Shading 2 Accent 6" w:semiHidden="0" w:uiPriority="64" w:unhideWhenUsed="0"/>
+    <w:lsdException w:name="Medium List 1 Accent 6" w:semiHidden="0" w:uiPriority="65" w:unhideWhenUsed="0"/>
+    <w:lsdException w:name="Medium List 2 Accent 6" w:semiHidden="0" w:uiPriority="66" w:unhideWhenUsed="0"/>
+    <w:lsdException w:name="Medium Grid 1 Accent 6" w:semiHidden="0" w:uiPriority="67" w:unhideWhenUsed="0"/>
+    <w:lsdException w:name="Medium Grid 2 Accent 6" w:semiHidden="0" w:uiPriority="68" w:unhideWhenUsed="0"/>
+    <w:lsdException w:name="Medium Grid 3 Accent 6" w:semiHidden="0" w:uiPriority="69" w:unhideWhenUsed="0"/>
+    <w:lsdException w:name="Dark List Accent 6" w:semiHidden="0" w:uiPriority="70" w:unhideWhenUsed="0"/>
+    <w:lsdException w:name="Colorful Shading Accent 6" w:semiHidden="0" w:uiPriority="71" w:unhideWhenUsed="0"/>
+    <w:lsdException w:name="Colorful List Accent 6" w:semiHidden="0" w:uiPriority="72" w:unhideWhenUsed="0"/>
+    <w:lsdException w:name="Colorful Grid Accent 6" w:semiHidden="0" w:uiPriority="73" w:unhideWhenUsed="0"/>
+    <w:lsdException w:name="Subtle Emphasis" w:semiHidden="0" w:uiPriority="19" w:unhideWhenUsed="0" w:qFormat="1"/>
+    <w:lsdException w:name="Intense Emphasis" w:semiHidden="0" w:uiPriority="21" w:unhideWhenUsed="0" w:qFormat="1"/>
+    <w:lsdException w:name="Subtle Reference" w:semiHidden="0" w:uiPriority="31" w:unhideWhenUsed="0" w:qFormat="1"/>
+    <w:lsdException w:name="Intense Reference" w:semiHidden="0" w:uiPriority="32" w:unhideWhenUsed="0" w:qFormat="1"/>
+    <w:lsdException w:name="Book Title" w:semiHidden="0" w:uiPriority="33" w:unhideWhenUsed="0" w:qFormat="1"/>
+    <w:lsdException w:name="Bibliography" w:uiPriority="37"/>
+    <w:lsdException w:name="TOC Heading" w:uiPriority="39" w:qFormat="1"/>
+  </w:latentStyles>
+  <w:style w:type="paragraph" w:default="1" w:styleId="Normal">
+    <w:name w:val="Normal"/>
+    <w:qFormat/>
+  </w:style>
+  <w:style w:type="character" w:default="1" w:styleId="DefaultParagraphFont">
+    <w:name w:val="Default Paragraph Font"/>
+    <w:uiPriority w:val="1"/>
+    <w:semiHidden/>
+    <w:unhideWhenUsed/>
+  </w:style>
+  <w:style w:type="table" w:default="1" w:styleId="TableNormal">
+    <w:name w:val="Normal Table"/>
+    <w:uiPriority w:val="99"/>
+    <w:semiHidden/>
+    <w:unhideWhenUsed/>
+    <w:tblPr>
+      <w:tblInd w:w="0" w:type="dxa"/>
+      <w:tblCellMar>
+        <w:top w:w="0" w:type="dxa"/>
+        <w:left w:w="108" w:type="dxa"/>
+        <w:bottom w:w="0" w:type="dxa"/>
+        <w:right w:w="108" w:type="dxa"/>
+      </w:tblCellMar>
+    </w:tblPr>
+  </w:style>
+  <w:style w:type="numbering" w:default="1" w:styleId="NoList">
+    <w:name w:val="No List"/>
+    <w:uiPriority w:val="99"/>
+    <w:semiHidden/>
+    <w:unhideWhenUsed/>
+  </w:style>
+  <w:style w:type="paragraph" w:styleId="NormalWeb">
+    <w:name w:val="Normal (Web)"/>
+    <w:basedOn w:val="Normal"/>
+    <w:uiPriority w:val="99"/>
+    <w:semiHidden/>
+    <w:unhideWhenUsed/>
+    <w:rsid w:val="00416058"/>
+    <w:pPr>
+      <w:spacing w:before="100" w:beforeAutospacing="1" w:after="100" w:afterAutospacing="1" w:line="240" w:lineRule="auto"/>
+    </w:pPr>
+    <w:rPr>
+      <w:rFonts w:ascii="Times New Roman" w:eastAsia="Times New Roman" w:hAnsi="Times New Roman" w:cs="Times New Roman"/>
+      <w:sz w:val="24"/>
+      <w:szCs w:val="24"/>
+    </w:rPr>
+  </w:style>
+  <w:style w:type="character" w:customStyle="1" w:styleId="apple-tab-span">
+    <w:name w:val="apple-tab-span"/>
+    <w:basedOn w:val="DefaultParagraphFont"/>
+    <w:rsid w:val="00416058"/>
+  </w:style>
+  <w:style w:type="character" w:styleId="PlaceholderText">
+    <w:name w:val="Placeholder Text"/>
+    <w:basedOn w:val="DefaultParagraphFont"/>
+    <w:uiPriority w:val="99"/>
+    <w:semiHidden/>
+    <w:rsid w:val="00416058"/>
+    <w:rPr>
+      <w:color w:val="808080"/>
+    </w:rPr>
+  </w:style>
+  <w:style w:type="paragraph" w:styleId="Caption">
+    <w:name w:val="caption"/>
+    <w:basedOn w:val="Normal"/>
+    <w:next w:val="Normal"/>
+    <w:uiPriority w:val="35"/>
+    <w:unhideWhenUsed/>
+    <w:qFormat/>
+    <w:rsid w:val="00F309F8"/>
+    <w:pPr>
+      <w:spacing w:after="200" w:line="240" w:lineRule="auto"/>
+    </w:pPr>
+    <w:rPr>
+      <w:i/>
+      <w:iCs/>
+      <w:color w:val="44546A" w:themeColor="text2"/>
+      <w:sz w:val="18"/>
+      <w:szCs w:val="18"/>
+    </w:rPr>
+  </w:style>
+  <w:style w:type="paragraph" w:styleId="BalloonText">
+    <w:name w:val="Balloon Text"/>
+    <w:basedOn w:val="Normal"/>
+    <w:link w:val="BalloonTextChar"/>
+    <w:uiPriority w:val="99"/>
+    <w:semiHidden/>
+    <w:unhideWhenUsed/>
+    <w:rsid w:val="00021AC5"/>
+    <w:pPr>
+      <w:spacing w:after="0" w:line="240" w:lineRule="auto"/>
+    </w:pPr>
+    <w:rPr>
+      <w:rFonts w:ascii="Tahoma" w:hAnsi="Tahoma" w:cs="Tahoma"/>
+      <w:sz w:val="16"/>
+      <w:szCs w:val="16"/>
+    </w:rPr>
+  </w:style>
+  <w:style w:type="character" w:customStyle="1" w:styleId="BalloonTextChar">
+    <w:name w:val="Balloon Text Char"/>
+    <w:basedOn w:val="DefaultParagraphFont"/>
+    <w:link w:val="BalloonText"/>
+    <w:uiPriority w:val="99"/>
+    <w:semiHidden/>
+    <w:rsid w:val="00021AC5"/>
+    <w:rPr>
+      <w:rFonts w:ascii="Tahoma" w:hAnsi="Tahoma" w:cs="Tahoma"/>
+      <w:sz w:val="16"/>
+      <w:szCs w:val="16"/>
     </w:rPr>
   </w:style>
 </w:styles>
@@ -4566,7 +4517,7 @@
   <a:extraClrSchemeLst/>
   <a:extLst>
     <a:ext uri="{05A4C25C-085E-4340-85A3-A5531E510DB2}">
-      <thm15:themeFamily xmlns:thm15="http://schemas.microsoft.com/office/thememl/2012/main" name="Office Theme" id="{62F939B6-93AF-4DB8-9C6B-D6C7DFDC589F}" vid="{4A3C46E8-61CC-4603-A589-7422A47A8E4A}"/>
+      <thm15:themeFamily xmlns:thm15="http://schemas.microsoft.com/office/thememl/2012/main" xmlns="" name="Office Theme" id="{62F939B6-93AF-4DB8-9C6B-D6C7DFDC589F}" vid="{4A3C46E8-61CC-4603-A589-7422A47A8E4A}"/>
     </a:ext>
   </a:extLst>
 </a:theme>
@@ -4577,7 +4528,7 @@
 </file>
 
 <file path=customXml/itemProps1.xml><?xml version="1.0" encoding="utf-8"?>
-<ds:datastoreItem xmlns:ds="http://schemas.openxmlformats.org/officeDocument/2006/customXml" ds:itemID="{C2E4A60C-3A21-45A6-A47E-91E71D213AEF}">
+<ds:datastoreItem xmlns:ds="http://schemas.openxmlformats.org/officeDocument/2006/customXml" ds:itemID="{C11A61FE-CE5E-4F90-885D-11C9EE8D53BE}">
   <ds:schemaRefs>
     <ds:schemaRef ds:uri="http://schemas.openxmlformats.org/officeDocument/2006/bibliography"/>
   </ds:schemaRefs>

</xml_diff>